<commit_message>
Small edit of introduction
</commit_message>
<xml_diff>
--- a/documentation/CITest Documentation_v01.21.docx
+++ b/documentation/CITest Documentation_v01.21.docx
@@ -1,6 +1,6 @@
 
 <file path=word/document.xml><?xml version="1.0" encoding="utf-8"?>
-<w:document xmlns:wpc="http://schemas.microsoft.com/office/word/2010/wordprocessingCanvas" xmlns:mc="http://schemas.openxmlformats.org/markup-compatibility/2006" xmlns:o="urn:schemas-microsoft-com:office:office" xmlns:r="http://schemas.openxmlformats.org/officeDocument/2006/relationships" xmlns:m="http://schemas.openxmlformats.org/officeDocument/2006/math" xmlns:v="urn:schemas-microsoft-com:vml" xmlns:wp14="http://schemas.microsoft.com/office/word/2010/wordprocessingDrawing" xmlns:wp="http://schemas.openxmlformats.org/drawingml/2006/wordprocessingDrawing" xmlns:w10="urn:schemas-microsoft-com:office:word" xmlns:w="http://schemas.openxmlformats.org/wordprocessingml/2006/main" xmlns:w14="http://schemas.microsoft.com/office/word/2010/wordml" xmlns:wpg="http://schemas.microsoft.com/office/word/2010/wordprocessingGroup" xmlns:wpi="http://schemas.microsoft.com/office/word/2010/wordprocessingInk" xmlns:wne="http://schemas.microsoft.com/office/word/2006/wordml" xmlns:wps="http://schemas.microsoft.com/office/word/2010/wordprocessingShape" mc:Ignorable="w14 wp14">
+<w:document xmlns:wpc="http://schemas.microsoft.com/office/word/2010/wordprocessingCanvas" xmlns:cx="http://schemas.microsoft.com/office/drawing/2014/chartex" xmlns:cx1="http://schemas.microsoft.com/office/drawing/2015/9/8/chartex" xmlns:cx2="http://schemas.microsoft.com/office/drawing/2015/10/21/chartex" xmlns:cx3="http://schemas.microsoft.com/office/drawing/2016/5/9/chartex" xmlns:cx4="http://schemas.microsoft.com/office/drawing/2016/5/10/chartex" xmlns:cx5="http://schemas.microsoft.com/office/drawing/2016/5/11/chartex" xmlns:cx6="http://schemas.microsoft.com/office/drawing/2016/5/12/chartex" xmlns:cx7="http://schemas.microsoft.com/office/drawing/2016/5/13/chartex" xmlns:cx8="http://schemas.microsoft.com/office/drawing/2016/5/14/chartex" xmlns:mc="http://schemas.openxmlformats.org/markup-compatibility/2006" xmlns:aink="http://schemas.microsoft.com/office/drawing/2016/ink" xmlns:am3d="http://schemas.microsoft.com/office/drawing/2017/model3d" xmlns:o="urn:schemas-microsoft-com:office:office" xmlns:r="http://schemas.openxmlformats.org/officeDocument/2006/relationships" xmlns:m="http://schemas.openxmlformats.org/officeDocument/2006/math" xmlns:v="urn:schemas-microsoft-com:vml" xmlns:wp14="http://schemas.microsoft.com/office/word/2010/wordprocessingDrawing" xmlns:wp="http://schemas.openxmlformats.org/drawingml/2006/wordprocessingDrawing" xmlns:w10="urn:schemas-microsoft-com:office:word" xmlns:w="http://schemas.openxmlformats.org/wordprocessingml/2006/main" xmlns:w14="http://schemas.microsoft.com/office/word/2010/wordml" xmlns:w15="http://schemas.microsoft.com/office/word/2012/wordml" xmlns:w16cid="http://schemas.microsoft.com/office/word/2016/wordml/cid" xmlns:w16se="http://schemas.microsoft.com/office/word/2015/wordml/symex" xmlns:wpg="http://schemas.microsoft.com/office/word/2010/wordprocessingGroup" xmlns:wpi="http://schemas.microsoft.com/office/word/2010/wordprocessingInk" xmlns:wne="http://schemas.microsoft.com/office/word/2006/wordml" xmlns:wps="http://schemas.microsoft.com/office/word/2010/wordprocessingShape" mc:Ignorable="w14 w15 w16se w16cid wp14">
   <w:body>
     <w:p>
       <w:pPr>
@@ -124,7 +124,19 @@
         <w:t>stimulation</w:t>
       </w:r>
       <w:r>
-        <w:t xml:space="preserve"> during a psychophysical or electrophysiological experiment.  It currently works with Advanced Bionics implants via the AB research interface hardware and BEDCS software.  CITest is modular in design, making it fairly straight-forward to add new experiments or modify features of existing ones.  Much of its functionality originates from an earlier application, called “</w:t>
+        <w:t xml:space="preserve"> during a psychophysical or electrophysiological experiment.  It currently works with Advanced Bionics implants via the AB research interface hardware and BEDCS software.  CITest is modular in design, making it fairly straight-forward to add new experiments or modify features of existing ones.  </w:t>
+      </w:r>
+      <w:r>
+        <w:t xml:space="preserve">The program is a major rebuild and extension of </w:t>
+      </w:r>
+      <w:r>
+        <w:t>an earlier</w:t>
+      </w:r>
+      <w:r>
+        <w:t xml:space="preserve"> smaller</w:t>
+      </w:r>
+      <w:r>
+        <w:t xml:space="preserve"> application, called “</w:t>
       </w:r>
       <w:proofErr w:type="spellStart"/>
       <w:r>
@@ -132,11 +144,17 @@
       </w:r>
       <w:proofErr w:type="spellEnd"/>
       <w:r>
-        <w:t xml:space="preserve">”, which was created by Julie </w:t>
+        <w:t xml:space="preserve">”, </w:t>
+      </w:r>
+      <w:r>
+        <w:t>originally written</w:t>
+      </w:r>
+      <w:r>
+        <w:t xml:space="preserve"> by Julie </w:t>
       </w:r>
       <w:proofErr w:type="spellStart"/>
       <w:r>
-        <w:t>Bierer</w:t>
+        <w:t>Arenberg</w:t>
       </w:r>
       <w:proofErr w:type="spellEnd"/>
       <w:r>
@@ -171,6 +189,11 @@
       </w:r>
       <w:r>
         <w:tab/>
+      </w:r>
+      <w:r>
+        <w:tab/>
+      </w:r>
+      <w:r>
         <w:t xml:space="preserve">Steven </w:t>
       </w:r>
       <w:proofErr w:type="spellStart"/>
@@ -1934,6 +1957,8 @@
       <w:r>
         <w:t>for more details.</w:t>
       </w:r>
+      <w:bookmarkStart w:id="4" w:name="_GoBack"/>
+      <w:bookmarkEnd w:id="4"/>
     </w:p>
     <w:p>
       <w:r>
@@ -2592,13 +2617,13 @@
       <w:pPr>
         <w:pStyle w:val="Heading1"/>
       </w:pPr>
-      <w:bookmarkStart w:id="4" w:name="_Installation"/>
-      <w:bookmarkStart w:id="5" w:name="_Toc409179694"/>
-      <w:bookmarkEnd w:id="4"/>
+      <w:bookmarkStart w:id="5" w:name="_Installation"/>
+      <w:bookmarkStart w:id="6" w:name="_Toc409179694"/>
+      <w:bookmarkEnd w:id="5"/>
       <w:r>
         <w:t>Installation</w:t>
       </w:r>
-      <w:bookmarkEnd w:id="5"/>
+      <w:bookmarkEnd w:id="6"/>
     </w:p>
     <w:p>
       <w:pPr>
@@ -2865,14 +2890,17 @@
         <w:rPr>
           <w:rFonts w:ascii="Courier New" w:hAnsi="Courier New" w:cs="Courier New"/>
         </w:rPr>
-        <w:t>handles.fileinfo.directories.threshold</w:t>
-      </w:r>
-      <w:r>
-        <w:t xml:space="preserve">  and</w:t>
+        <w:t>handles.fileinfo</w:t>
       </w:r>
       <w:proofErr w:type="gramEnd"/>
       <w:r>
-        <w:t xml:space="preserve"> similar</w:t>
+        <w:rPr>
+          <w:rFonts w:ascii="Courier New" w:hAnsi="Courier New" w:cs="Courier New"/>
+        </w:rPr>
+        <w:t>.directories.threshold</w:t>
+      </w:r>
+      <w:r>
+        <w:t xml:space="preserve">  and similar</w:t>
       </w:r>
       <w:r>
         <w:t xml:space="preserve"> </w:t>
@@ -3114,12 +3142,9 @@
         </w:rPr>
         <w:t>xydefault.main</w:t>
       </w:r>
-      <w:r>
-        <w:t xml:space="preserve"> :</w:t>
-      </w:r>
       <w:proofErr w:type="gramEnd"/>
       <w:r>
-        <w:t xml:space="preserve">  The main CITest “control” window.  In dual monitor setups, this is typically positioned to appear on the first monitor.</w:t>
+        <w:t xml:space="preserve"> :  The main CITest “control” window.  In dual monitor setups, this is typically positioned to appear on the first monitor.</w:t>
       </w:r>
     </w:p>
     <w:p>
@@ -3197,15 +3222,7 @@
         <w:t>BEDCSDELAY</w:t>
       </w:r>
       <w:r>
-        <w:t xml:space="preserve">, which is intended to specify the minimum combined processing time of BEDCS and MATLAB when the implant delivers a series of pulse trains.  Knowing this value is useful for CITest to constrain the expected rate of pulse train delivery, so it doesn’t attempt to go faster than the hardware will allow, (sorry, Scottie, you really can’t push it any faster!).  Presently, </w:t>
-      </w:r>
-      <w:proofErr w:type="gramStart"/>
-      <w:r>
-        <w:t>this only matters</w:t>
-      </w:r>
-      <w:proofErr w:type="gramEnd"/>
-      <w:r>
-        <w:t xml:space="preserve"> during Bekesy-style tracking and only for the rate of pulse TRAINS and not of the pulses themselves, whose DSP-programmed timing should be very accurate.  The present setting of 80 ms is only an approximation and has thus far been tested only with simple repeated pulse trains of the kind that can be generated with the threshold experiment.  Raise this value if inter-stimulus intervals appear to be longer than CITest is letting on. [If more careful calibration is required, let me know and I can help you figure out the best way to do this on your own computer.]</w:t>
+        <w:t>, which is intended to specify the minimum combined processing time of BEDCS and MATLAB when the implant delivers a series of pulse trains.  Knowing this value is useful for CITest to constrain the expected rate of pulse train delivery, so it doesn’t attempt to go faster than the hardware will allow, (sorry, Scottie, you really can’t push it any faster!).  Presently, this only matters during Bekesy-style tracking and only for the rate of pulse TRAINS and not of the pulses themselves, whose DSP-programmed timing should be very accurate.  The present setting of 80 ms is only an approximation and has thus far been tested only with simple repeated pulse trains of the kind that can be generated with the threshold experiment.  Raise this value if inter-stimulus intervals appear to be longer than CITest is letting on. [If more careful calibration is required, let me know and I can help you figure out the best way to do this on your own computer.]</w:t>
       </w:r>
     </w:p>
     <w:p>
@@ -3294,7 +3311,7 @@
       <w:pPr>
         <w:pStyle w:val="Heading1"/>
       </w:pPr>
-      <w:bookmarkStart w:id="6" w:name="_Toc409179695"/>
+      <w:bookmarkStart w:id="7" w:name="_Toc409179695"/>
       <w:r>
         <w:lastRenderedPageBreak/>
         <w:t xml:space="preserve">Basic </w:t>
@@ -3302,7 +3319,7 @@
       <w:r>
         <w:t>Operation</w:t>
       </w:r>
-      <w:bookmarkEnd w:id="6"/>
+      <w:bookmarkEnd w:id="7"/>
     </w:p>
     <w:p>
       <w:pPr>
@@ -3437,7 +3454,7 @@
       <w:pPr>
         <w:pStyle w:val="Subheading"/>
       </w:pPr>
-      <w:bookmarkStart w:id="7" w:name="_Toc409179696"/>
+      <w:bookmarkStart w:id="8" w:name="_Toc409179696"/>
       <w:r>
         <w:t>Launching</w:t>
       </w:r>
@@ -3447,7 +3464,7 @@
       <w:r>
         <w:t>CITest</w:t>
       </w:r>
-      <w:bookmarkEnd w:id="7"/>
+      <w:bookmarkEnd w:id="8"/>
     </w:p>
     <w:p>
       <w:pPr>
@@ -3604,7 +3621,7 @@
       <w:pPr>
         <w:pStyle w:val="Subheading"/>
       </w:pPr>
-      <w:bookmarkStart w:id="8" w:name="_Toc409179697"/>
+      <w:bookmarkStart w:id="9" w:name="_Toc409179697"/>
       <w:r>
         <w:t>SUBJECT INFORMATION</w:t>
       </w:r>
@@ -3614,7 +3631,7 @@
       <w:r>
         <w:t>Panel</w:t>
       </w:r>
-      <w:bookmarkEnd w:id="8"/>
+      <w:bookmarkEnd w:id="9"/>
     </w:p>
     <w:p>
       <w:pPr>
@@ -4006,16 +4023,16 @@
       <w:pPr>
         <w:pStyle w:val="Subheading"/>
       </w:pPr>
-      <w:bookmarkStart w:id="9" w:name="ExpPanel"/>
-      <w:bookmarkStart w:id="10" w:name="_Toc409179698"/>
+      <w:bookmarkStart w:id="10" w:name="ExpPanel"/>
+      <w:bookmarkStart w:id="11" w:name="_Toc409179698"/>
       <w:r>
         <w:t xml:space="preserve">EXPERIMENT </w:t>
       </w:r>
       <w:r>
         <w:t>Panel</w:t>
       </w:r>
-      <w:bookmarkEnd w:id="9"/>
       <w:bookmarkEnd w:id="10"/>
+      <w:bookmarkEnd w:id="11"/>
     </w:p>
     <w:p>
       <w:pPr>
@@ -4381,16 +4398,16 @@
       <w:pPr>
         <w:pStyle w:val="Subheading"/>
       </w:pPr>
-      <w:bookmarkStart w:id="11" w:name="StimPanel"/>
-      <w:bookmarkStart w:id="12" w:name="_Toc409179699"/>
+      <w:bookmarkStart w:id="12" w:name="StimPanel"/>
+      <w:bookmarkStart w:id="13" w:name="_Toc409179699"/>
       <w:r>
         <w:t>STIMULUS PARAMETERS</w:t>
       </w:r>
       <w:r>
         <w:t xml:space="preserve"> Panel</w:t>
       </w:r>
-      <w:bookmarkEnd w:id="11"/>
       <w:bookmarkEnd w:id="12"/>
+      <w:bookmarkEnd w:id="13"/>
     </w:p>
     <w:p>
       <w:pPr>
@@ -5593,12 +5610,12 @@
       <w:pPr>
         <w:pStyle w:val="Subheading"/>
       </w:pPr>
-      <w:bookmarkStart w:id="13" w:name="_Toc409179700"/>
+      <w:bookmarkStart w:id="14" w:name="_Toc409179700"/>
       <w:r>
         <w:lastRenderedPageBreak/>
         <w:t>CHANNEL SELECTION Menu</w:t>
       </w:r>
-      <w:bookmarkEnd w:id="13"/>
+      <w:bookmarkEnd w:id="14"/>
     </w:p>
     <w:p>
       <w:pPr>
@@ -6450,11 +6467,11 @@
       <w:pPr>
         <w:pStyle w:val="Subheading"/>
       </w:pPr>
-      <w:bookmarkStart w:id="14" w:name="_Toc409179701"/>
+      <w:bookmarkStart w:id="15" w:name="_Toc409179701"/>
       <w:r>
         <w:t>EXPERIMENT PARAMETERS Panel</w:t>
       </w:r>
-      <w:bookmarkEnd w:id="14"/>
+      <w:bookmarkEnd w:id="15"/>
     </w:p>
     <w:p>
       <w:pPr>
@@ -6502,13 +6519,13 @@
       <w:pPr>
         <w:pStyle w:val="Subheading"/>
       </w:pPr>
-      <w:bookmarkStart w:id="15" w:name="CurrentSet"/>
-      <w:bookmarkStart w:id="16" w:name="_Toc409179702"/>
-      <w:bookmarkEnd w:id="15"/>
+      <w:bookmarkStart w:id="16" w:name="CurrentSet"/>
+      <w:bookmarkStart w:id="17" w:name="_Toc409179702"/>
+      <w:bookmarkEnd w:id="16"/>
       <w:r>
         <w:t>Setting Current Levels</w:t>
       </w:r>
-      <w:bookmarkEnd w:id="16"/>
+      <w:bookmarkEnd w:id="17"/>
     </w:p>
     <w:p>
       <w:pPr>
@@ -7089,8 +7106,8 @@
       <w:pPr>
         <w:pStyle w:val="Outline2"/>
       </w:pPr>
-      <w:bookmarkStart w:id="17" w:name="CurrentDB"/>
-      <w:bookmarkEnd w:id="17"/>
+      <w:bookmarkStart w:id="18" w:name="CurrentDB"/>
+      <w:bookmarkEnd w:id="18"/>
       <w:r>
         <w:t>Levels can be expressed in dB (with respect to 1 uA) without reference to a base level.  These are automatically translated</w:t>
       </w:r>
@@ -7166,9 +7183,9 @@
       <w:pPr>
         <w:pStyle w:val="Subheading"/>
       </w:pPr>
-      <w:bookmarkStart w:id="18" w:name="ResultsView"/>
-      <w:bookmarkStart w:id="19" w:name="_Toc409179703"/>
-      <w:bookmarkEnd w:id="18"/>
+      <w:bookmarkStart w:id="19" w:name="ResultsView"/>
+      <w:bookmarkStart w:id="20" w:name="_Toc409179703"/>
+      <w:bookmarkEnd w:id="19"/>
       <w:r>
         <w:t xml:space="preserve">RESULTS </w:t>
       </w:r>
@@ -7181,7 +7198,7 @@
       <w:r>
         <w:t>indow</w:t>
       </w:r>
-      <w:bookmarkEnd w:id="19"/>
+      <w:bookmarkEnd w:id="20"/>
     </w:p>
     <w:p>
       <w:pPr>
@@ -7541,13 +7558,13 @@
       <w:pPr>
         <w:pStyle w:val="Heading1"/>
       </w:pPr>
-      <w:bookmarkStart w:id="20" w:name="_Experiment_Types"/>
-      <w:bookmarkStart w:id="21" w:name="_Toc409179704"/>
-      <w:bookmarkEnd w:id="20"/>
+      <w:bookmarkStart w:id="21" w:name="_Experiment_Types"/>
+      <w:bookmarkStart w:id="22" w:name="_Toc409179704"/>
+      <w:bookmarkEnd w:id="21"/>
       <w:r>
         <w:t>Experiment Types</w:t>
       </w:r>
-      <w:bookmarkEnd w:id="21"/>
+      <w:bookmarkEnd w:id="22"/>
     </w:p>
     <w:p>
       <w:pPr>
@@ -7677,11 +7694,11 @@
       <w:pPr>
         <w:pStyle w:val="Subheading"/>
       </w:pPr>
-      <w:bookmarkStart w:id="22" w:name="_Toc409179705"/>
+      <w:bookmarkStart w:id="23" w:name="_Toc409179705"/>
       <w:r>
         <w:t>Threshold and MCL</w:t>
       </w:r>
-      <w:bookmarkEnd w:id="22"/>
+      <w:bookmarkEnd w:id="23"/>
     </w:p>
     <w:p>
       <w:pPr>
@@ -7808,11 +7825,11 @@
       <w:pPr>
         <w:pStyle w:val="Subheading"/>
       </w:pPr>
-      <w:bookmarkStart w:id="23" w:name="_Toc409179706"/>
+      <w:bookmarkStart w:id="24" w:name="_Toc409179706"/>
       <w:r>
         <w:t>Psychophysical Tuning Curve</w:t>
       </w:r>
-      <w:bookmarkEnd w:id="23"/>
+      <w:bookmarkEnd w:id="24"/>
     </w:p>
     <w:p>
       <w:pPr>
@@ -7935,8 +7952,6 @@
       <w:r>
         <w:t xml:space="preserve"> zero-amplitude interval that follows the last masker pulse (approximate because, for technical reasons, this does NOT include the duration of the 0-amplitude probe pulse that immediately follows the last masker pulse).</w:t>
       </w:r>
-      <w:bookmarkStart w:id="24" w:name="_GoBack"/>
-      <w:bookmarkEnd w:id="24"/>
     </w:p>
     <w:p>
       <w:pPr>
@@ -8764,9 +8779,9 @@
       </w:r>
     </w:p>
     <w:sectPr>
-      <w:headerReference w:type="default" r:id="rId9"/>
-      <w:footerReference w:type="default" r:id="rId10"/>
-      <w:footerReference w:type="first" r:id="rId11"/>
+      <w:headerReference w:type="default" r:id="rId8"/>
+      <w:footerReference w:type="default" r:id="rId9"/>
+      <w:footerReference w:type="first" r:id="rId10"/>
       <w:pgSz w:w="12240" w:h="15840"/>
       <w:pgMar w:top="1080" w:right="1080" w:bottom="1080" w:left="1080" w:header="720" w:footer="720" w:gutter="0"/>
       <w:cols w:space="720"/>
@@ -8778,7 +8793,7 @@
 </file>
 
 <file path=word/endnotes.xml><?xml version="1.0" encoding="utf-8"?>
-<w:endnotes xmlns:wpc="http://schemas.microsoft.com/office/word/2010/wordprocessingCanvas" xmlns:mc="http://schemas.openxmlformats.org/markup-compatibility/2006" xmlns:o="urn:schemas-microsoft-com:office:office" xmlns:r="http://schemas.openxmlformats.org/officeDocument/2006/relationships" xmlns:m="http://schemas.openxmlformats.org/officeDocument/2006/math" xmlns:v="urn:schemas-microsoft-com:vml" xmlns:wp14="http://schemas.microsoft.com/office/word/2010/wordprocessingDrawing" xmlns:wp="http://schemas.openxmlformats.org/drawingml/2006/wordprocessingDrawing" xmlns:w10="urn:schemas-microsoft-com:office:word" xmlns:w="http://schemas.openxmlformats.org/wordprocessingml/2006/main" xmlns:w14="http://schemas.microsoft.com/office/word/2010/wordml" xmlns:wpg="http://schemas.microsoft.com/office/word/2010/wordprocessingGroup" xmlns:wpi="http://schemas.microsoft.com/office/word/2010/wordprocessingInk" xmlns:wne="http://schemas.microsoft.com/office/word/2006/wordml" xmlns:wps="http://schemas.microsoft.com/office/word/2010/wordprocessingShape" mc:Ignorable="w14 wp14">
+<w:endnotes xmlns:wpc="http://schemas.microsoft.com/office/word/2010/wordprocessingCanvas" xmlns:cx="http://schemas.microsoft.com/office/drawing/2014/chartex" xmlns:cx1="http://schemas.microsoft.com/office/drawing/2015/9/8/chartex" xmlns:cx2="http://schemas.microsoft.com/office/drawing/2015/10/21/chartex" xmlns:cx3="http://schemas.microsoft.com/office/drawing/2016/5/9/chartex" xmlns:cx4="http://schemas.microsoft.com/office/drawing/2016/5/10/chartex" xmlns:cx5="http://schemas.microsoft.com/office/drawing/2016/5/11/chartex" xmlns:cx6="http://schemas.microsoft.com/office/drawing/2016/5/12/chartex" xmlns:cx7="http://schemas.microsoft.com/office/drawing/2016/5/13/chartex" xmlns:cx8="http://schemas.microsoft.com/office/drawing/2016/5/14/chartex" xmlns:mc="http://schemas.openxmlformats.org/markup-compatibility/2006" xmlns:aink="http://schemas.microsoft.com/office/drawing/2016/ink" xmlns:am3d="http://schemas.microsoft.com/office/drawing/2017/model3d" xmlns:o="urn:schemas-microsoft-com:office:office" xmlns:r="http://schemas.openxmlformats.org/officeDocument/2006/relationships" xmlns:m="http://schemas.openxmlformats.org/officeDocument/2006/math" xmlns:v="urn:schemas-microsoft-com:vml" xmlns:wp14="http://schemas.microsoft.com/office/word/2010/wordprocessingDrawing" xmlns:wp="http://schemas.openxmlformats.org/drawingml/2006/wordprocessingDrawing" xmlns:w10="urn:schemas-microsoft-com:office:word" xmlns:w="http://schemas.openxmlformats.org/wordprocessingml/2006/main" xmlns:w14="http://schemas.microsoft.com/office/word/2010/wordml" xmlns:w15="http://schemas.microsoft.com/office/word/2012/wordml" xmlns:w16cid="http://schemas.microsoft.com/office/word/2016/wordml/cid" xmlns:w16se="http://schemas.microsoft.com/office/word/2015/wordml/symex" xmlns:wpg="http://schemas.microsoft.com/office/word/2010/wordprocessingGroup" xmlns:wpi="http://schemas.microsoft.com/office/word/2010/wordprocessingInk" xmlns:wne="http://schemas.microsoft.com/office/word/2006/wordml" xmlns:wps="http://schemas.microsoft.com/office/word/2010/wordprocessingShape" mc:Ignorable="w14 w15 w16se w16cid wp14">
   <w:endnote w:type="separator" w:id="-1">
     <w:p>
       <w:pPr>
@@ -8803,7 +8818,7 @@
 </file>
 
 <file path=word/footer1.xml><?xml version="1.0" encoding="utf-8"?>
-<w:ftr xmlns:wpc="http://schemas.microsoft.com/office/word/2010/wordprocessingCanvas" xmlns:mc="http://schemas.openxmlformats.org/markup-compatibility/2006" xmlns:o="urn:schemas-microsoft-com:office:office" xmlns:r="http://schemas.openxmlformats.org/officeDocument/2006/relationships" xmlns:m="http://schemas.openxmlformats.org/officeDocument/2006/math" xmlns:v="urn:schemas-microsoft-com:vml" xmlns:wp14="http://schemas.microsoft.com/office/word/2010/wordprocessingDrawing" xmlns:wp="http://schemas.openxmlformats.org/drawingml/2006/wordprocessingDrawing" xmlns:w10="urn:schemas-microsoft-com:office:word" xmlns:w="http://schemas.openxmlformats.org/wordprocessingml/2006/main" xmlns:w14="http://schemas.microsoft.com/office/word/2010/wordml" xmlns:wpg="http://schemas.microsoft.com/office/word/2010/wordprocessingGroup" xmlns:wpi="http://schemas.microsoft.com/office/word/2010/wordprocessingInk" xmlns:wne="http://schemas.microsoft.com/office/word/2006/wordml" xmlns:wps="http://schemas.microsoft.com/office/word/2010/wordprocessingShape" mc:Ignorable="w14 wp14">
+<w:ftr xmlns:wpc="http://schemas.microsoft.com/office/word/2010/wordprocessingCanvas" xmlns:cx="http://schemas.microsoft.com/office/drawing/2014/chartex" xmlns:cx1="http://schemas.microsoft.com/office/drawing/2015/9/8/chartex" xmlns:cx2="http://schemas.microsoft.com/office/drawing/2015/10/21/chartex" xmlns:cx3="http://schemas.microsoft.com/office/drawing/2016/5/9/chartex" xmlns:cx4="http://schemas.microsoft.com/office/drawing/2016/5/10/chartex" xmlns:cx5="http://schemas.microsoft.com/office/drawing/2016/5/11/chartex" xmlns:cx6="http://schemas.microsoft.com/office/drawing/2016/5/12/chartex" xmlns:cx7="http://schemas.microsoft.com/office/drawing/2016/5/13/chartex" xmlns:cx8="http://schemas.microsoft.com/office/drawing/2016/5/14/chartex" xmlns:mc="http://schemas.openxmlformats.org/markup-compatibility/2006" xmlns:aink="http://schemas.microsoft.com/office/drawing/2016/ink" xmlns:am3d="http://schemas.microsoft.com/office/drawing/2017/model3d" xmlns:o="urn:schemas-microsoft-com:office:office" xmlns:r="http://schemas.openxmlformats.org/officeDocument/2006/relationships" xmlns:m="http://schemas.openxmlformats.org/officeDocument/2006/math" xmlns:v="urn:schemas-microsoft-com:vml" xmlns:wp14="http://schemas.microsoft.com/office/word/2010/wordprocessingDrawing" xmlns:wp="http://schemas.openxmlformats.org/drawingml/2006/wordprocessingDrawing" xmlns:w10="urn:schemas-microsoft-com:office:word" xmlns:w="http://schemas.openxmlformats.org/wordprocessingml/2006/main" xmlns:w14="http://schemas.microsoft.com/office/word/2010/wordml" xmlns:w15="http://schemas.microsoft.com/office/word/2012/wordml" xmlns:w16cid="http://schemas.microsoft.com/office/word/2016/wordml/cid" xmlns:w16se="http://schemas.microsoft.com/office/word/2015/wordml/symex" xmlns:wpg="http://schemas.microsoft.com/office/word/2010/wordprocessingGroup" xmlns:wpi="http://schemas.microsoft.com/office/word/2010/wordprocessingInk" xmlns:wne="http://schemas.microsoft.com/office/word/2006/wordml" xmlns:wps="http://schemas.microsoft.com/office/word/2010/wordprocessingShape" mc:Ignorable="w14 w15 w16se w16cid wp14">
   <w:sdt>
     <w:sdtPr>
       <w:id w:val="-2050367410"/>
@@ -8856,7 +8871,7 @@
 </file>
 
 <file path=word/footer2.xml><?xml version="1.0" encoding="utf-8"?>
-<w:ftr xmlns:wpc="http://schemas.microsoft.com/office/word/2010/wordprocessingCanvas" xmlns:mc="http://schemas.openxmlformats.org/markup-compatibility/2006" xmlns:o="urn:schemas-microsoft-com:office:office" xmlns:r="http://schemas.openxmlformats.org/officeDocument/2006/relationships" xmlns:m="http://schemas.openxmlformats.org/officeDocument/2006/math" xmlns:v="urn:schemas-microsoft-com:vml" xmlns:wp14="http://schemas.microsoft.com/office/word/2010/wordprocessingDrawing" xmlns:wp="http://schemas.openxmlformats.org/drawingml/2006/wordprocessingDrawing" xmlns:w10="urn:schemas-microsoft-com:office:word" xmlns:w="http://schemas.openxmlformats.org/wordprocessingml/2006/main" xmlns:w14="http://schemas.microsoft.com/office/word/2010/wordml" xmlns:wpg="http://schemas.microsoft.com/office/word/2010/wordprocessingGroup" xmlns:wpi="http://schemas.microsoft.com/office/word/2010/wordprocessingInk" xmlns:wne="http://schemas.microsoft.com/office/word/2006/wordml" xmlns:wps="http://schemas.microsoft.com/office/word/2010/wordprocessingShape" mc:Ignorable="w14 wp14">
+<w:ftr xmlns:wpc="http://schemas.microsoft.com/office/word/2010/wordprocessingCanvas" xmlns:cx="http://schemas.microsoft.com/office/drawing/2014/chartex" xmlns:cx1="http://schemas.microsoft.com/office/drawing/2015/9/8/chartex" xmlns:cx2="http://schemas.microsoft.com/office/drawing/2015/10/21/chartex" xmlns:cx3="http://schemas.microsoft.com/office/drawing/2016/5/9/chartex" xmlns:cx4="http://schemas.microsoft.com/office/drawing/2016/5/10/chartex" xmlns:cx5="http://schemas.microsoft.com/office/drawing/2016/5/11/chartex" xmlns:cx6="http://schemas.microsoft.com/office/drawing/2016/5/12/chartex" xmlns:cx7="http://schemas.microsoft.com/office/drawing/2016/5/13/chartex" xmlns:cx8="http://schemas.microsoft.com/office/drawing/2016/5/14/chartex" xmlns:mc="http://schemas.openxmlformats.org/markup-compatibility/2006" xmlns:aink="http://schemas.microsoft.com/office/drawing/2016/ink" xmlns:am3d="http://schemas.microsoft.com/office/drawing/2017/model3d" xmlns:o="urn:schemas-microsoft-com:office:office" xmlns:r="http://schemas.openxmlformats.org/officeDocument/2006/relationships" xmlns:m="http://schemas.openxmlformats.org/officeDocument/2006/math" xmlns:v="urn:schemas-microsoft-com:vml" xmlns:wp14="http://schemas.microsoft.com/office/word/2010/wordprocessingDrawing" xmlns:wp="http://schemas.openxmlformats.org/drawingml/2006/wordprocessingDrawing" xmlns:w10="urn:schemas-microsoft-com:office:word" xmlns:w="http://schemas.openxmlformats.org/wordprocessingml/2006/main" xmlns:w14="http://schemas.microsoft.com/office/word/2010/wordml" xmlns:w15="http://schemas.microsoft.com/office/word/2012/wordml" xmlns:w16cid="http://schemas.microsoft.com/office/word/2016/wordml/cid" xmlns:w16se="http://schemas.microsoft.com/office/word/2015/wordml/symex" xmlns:wpg="http://schemas.microsoft.com/office/word/2010/wordprocessingGroup" xmlns:wpi="http://schemas.microsoft.com/office/word/2010/wordprocessingInk" xmlns:wne="http://schemas.microsoft.com/office/word/2006/wordml" xmlns:wps="http://schemas.microsoft.com/office/word/2010/wordprocessingShape" mc:Ignorable="w14 w15 w16se w16cid wp14">
   <w:p>
     <w:pPr>
       <w:pStyle w:val="Footer"/>
@@ -8872,7 +8887,7 @@
 </file>
 
 <file path=word/footnotes.xml><?xml version="1.0" encoding="utf-8"?>
-<w:footnotes xmlns:wpc="http://schemas.microsoft.com/office/word/2010/wordprocessingCanvas" xmlns:mc="http://schemas.openxmlformats.org/markup-compatibility/2006" xmlns:o="urn:schemas-microsoft-com:office:office" xmlns:r="http://schemas.openxmlformats.org/officeDocument/2006/relationships" xmlns:m="http://schemas.openxmlformats.org/officeDocument/2006/math" xmlns:v="urn:schemas-microsoft-com:vml" xmlns:wp14="http://schemas.microsoft.com/office/word/2010/wordprocessingDrawing" xmlns:wp="http://schemas.openxmlformats.org/drawingml/2006/wordprocessingDrawing" xmlns:w10="urn:schemas-microsoft-com:office:word" xmlns:w="http://schemas.openxmlformats.org/wordprocessingml/2006/main" xmlns:w14="http://schemas.microsoft.com/office/word/2010/wordml" xmlns:wpg="http://schemas.microsoft.com/office/word/2010/wordprocessingGroup" xmlns:wpi="http://schemas.microsoft.com/office/word/2010/wordprocessingInk" xmlns:wne="http://schemas.microsoft.com/office/word/2006/wordml" xmlns:wps="http://schemas.microsoft.com/office/word/2010/wordprocessingShape" mc:Ignorable="w14 wp14">
+<w:footnotes xmlns:wpc="http://schemas.microsoft.com/office/word/2010/wordprocessingCanvas" xmlns:cx="http://schemas.microsoft.com/office/drawing/2014/chartex" xmlns:cx1="http://schemas.microsoft.com/office/drawing/2015/9/8/chartex" xmlns:cx2="http://schemas.microsoft.com/office/drawing/2015/10/21/chartex" xmlns:cx3="http://schemas.microsoft.com/office/drawing/2016/5/9/chartex" xmlns:cx4="http://schemas.microsoft.com/office/drawing/2016/5/10/chartex" xmlns:cx5="http://schemas.microsoft.com/office/drawing/2016/5/11/chartex" xmlns:cx6="http://schemas.microsoft.com/office/drawing/2016/5/12/chartex" xmlns:cx7="http://schemas.microsoft.com/office/drawing/2016/5/13/chartex" xmlns:cx8="http://schemas.microsoft.com/office/drawing/2016/5/14/chartex" xmlns:mc="http://schemas.openxmlformats.org/markup-compatibility/2006" xmlns:aink="http://schemas.microsoft.com/office/drawing/2016/ink" xmlns:am3d="http://schemas.microsoft.com/office/drawing/2017/model3d" xmlns:o="urn:schemas-microsoft-com:office:office" xmlns:r="http://schemas.openxmlformats.org/officeDocument/2006/relationships" xmlns:m="http://schemas.openxmlformats.org/officeDocument/2006/math" xmlns:v="urn:schemas-microsoft-com:vml" xmlns:wp14="http://schemas.microsoft.com/office/word/2010/wordprocessingDrawing" xmlns:wp="http://schemas.openxmlformats.org/drawingml/2006/wordprocessingDrawing" xmlns:w10="urn:schemas-microsoft-com:office:word" xmlns:w="http://schemas.openxmlformats.org/wordprocessingml/2006/main" xmlns:w14="http://schemas.microsoft.com/office/word/2010/wordml" xmlns:w15="http://schemas.microsoft.com/office/word/2012/wordml" xmlns:w16cid="http://schemas.microsoft.com/office/word/2016/wordml/cid" xmlns:w16se="http://schemas.microsoft.com/office/word/2015/wordml/symex" xmlns:wpg="http://schemas.microsoft.com/office/word/2010/wordprocessingGroup" xmlns:wpi="http://schemas.microsoft.com/office/word/2010/wordprocessingInk" xmlns:wne="http://schemas.microsoft.com/office/word/2006/wordml" xmlns:wps="http://schemas.microsoft.com/office/word/2010/wordprocessingShape" mc:Ignorable="w14 w15 w16se w16cid wp14">
   <w:footnote w:type="separator" w:id="-1">
     <w:p>
       <w:pPr>
@@ -8897,7 +8912,7 @@
 </file>
 
 <file path=word/header1.xml><?xml version="1.0" encoding="utf-8"?>
-<w:hdr xmlns:wpc="http://schemas.microsoft.com/office/word/2010/wordprocessingCanvas" xmlns:mc="http://schemas.openxmlformats.org/markup-compatibility/2006" xmlns:o="urn:schemas-microsoft-com:office:office" xmlns:r="http://schemas.openxmlformats.org/officeDocument/2006/relationships" xmlns:m="http://schemas.openxmlformats.org/officeDocument/2006/math" xmlns:v="urn:schemas-microsoft-com:vml" xmlns:wp14="http://schemas.microsoft.com/office/word/2010/wordprocessingDrawing" xmlns:wp="http://schemas.openxmlformats.org/drawingml/2006/wordprocessingDrawing" xmlns:w10="urn:schemas-microsoft-com:office:word" xmlns:w="http://schemas.openxmlformats.org/wordprocessingml/2006/main" xmlns:w14="http://schemas.microsoft.com/office/word/2010/wordml" xmlns:wpg="http://schemas.microsoft.com/office/word/2010/wordprocessingGroup" xmlns:wpi="http://schemas.microsoft.com/office/word/2010/wordprocessingInk" xmlns:wne="http://schemas.microsoft.com/office/word/2006/wordml" xmlns:wps="http://schemas.microsoft.com/office/word/2010/wordprocessingShape" mc:Ignorable="w14 wp14">
+<w:hdr xmlns:wpc="http://schemas.microsoft.com/office/word/2010/wordprocessingCanvas" xmlns:cx="http://schemas.microsoft.com/office/drawing/2014/chartex" xmlns:cx1="http://schemas.microsoft.com/office/drawing/2015/9/8/chartex" xmlns:cx2="http://schemas.microsoft.com/office/drawing/2015/10/21/chartex" xmlns:cx3="http://schemas.microsoft.com/office/drawing/2016/5/9/chartex" xmlns:cx4="http://schemas.microsoft.com/office/drawing/2016/5/10/chartex" xmlns:cx5="http://schemas.microsoft.com/office/drawing/2016/5/11/chartex" xmlns:cx6="http://schemas.microsoft.com/office/drawing/2016/5/12/chartex" xmlns:cx7="http://schemas.microsoft.com/office/drawing/2016/5/13/chartex" xmlns:cx8="http://schemas.microsoft.com/office/drawing/2016/5/14/chartex" xmlns:mc="http://schemas.openxmlformats.org/markup-compatibility/2006" xmlns:aink="http://schemas.microsoft.com/office/drawing/2016/ink" xmlns:am3d="http://schemas.microsoft.com/office/drawing/2017/model3d" xmlns:o="urn:schemas-microsoft-com:office:office" xmlns:r="http://schemas.openxmlformats.org/officeDocument/2006/relationships" xmlns:m="http://schemas.openxmlformats.org/officeDocument/2006/math" xmlns:v="urn:schemas-microsoft-com:vml" xmlns:wp14="http://schemas.microsoft.com/office/word/2010/wordprocessingDrawing" xmlns:wp="http://schemas.openxmlformats.org/drawingml/2006/wordprocessingDrawing" xmlns:w10="urn:schemas-microsoft-com:office:word" xmlns:w="http://schemas.openxmlformats.org/wordprocessingml/2006/main" xmlns:w14="http://schemas.microsoft.com/office/word/2010/wordml" xmlns:w15="http://schemas.microsoft.com/office/word/2012/wordml" xmlns:w16cid="http://schemas.microsoft.com/office/word/2016/wordml/cid" xmlns:w16se="http://schemas.microsoft.com/office/word/2015/wordml/symex" xmlns:wpg="http://schemas.microsoft.com/office/word/2010/wordprocessingGroup" xmlns:wpi="http://schemas.microsoft.com/office/word/2010/wordprocessingInk" xmlns:wne="http://schemas.microsoft.com/office/word/2006/wordml" xmlns:wps="http://schemas.microsoft.com/office/word/2010/wordprocessingShape" mc:Ignorable="w14 w15 w16se w16cid wp14">
   <w:p>
     <w:pPr>
       <w:pStyle w:val="Header"/>
@@ -8927,7 +8942,7 @@
       <w:rPr>
         <w:noProof/>
       </w:rPr>
-      <w:instrText>18</w:instrText>
+      <w:instrText>3</w:instrText>
     </w:r>
     <w:r>
       <w:fldChar w:fldCharType="end"/>
@@ -8935,27 +8950,14 @@
     <w:r>
       <w:instrText xml:space="preserve"> &gt; 2 </w:instrText>
     </w:r>
-    <w:r>
-      <w:fldChar w:fldCharType="begin"/>
-    </w:r>
-    <w:r>
-      <w:instrText xml:space="preserve"> STYLEREF  "Heading 1" </w:instrText>
-    </w:r>
-    <w:r>
-      <w:fldChar w:fldCharType="separate"/>
-    </w:r>
-    <w:r>
-      <w:rPr>
-        <w:noProof/>
-      </w:rPr>
-      <w:instrText>Experiment Types</w:instrText>
-    </w:r>
-    <w:r>
-      <w:rPr>
-        <w:noProof/>
-      </w:rPr>
-      <w:fldChar w:fldCharType="end"/>
-    </w:r>
+    <w:fldSimple w:instr=" STYLEREF  &quot;Heading 1&quot; ">
+      <w:r>
+        <w:rPr>
+          <w:noProof/>
+        </w:rPr>
+        <w:instrText>Installation</w:instrText>
+      </w:r>
+    </w:fldSimple>
     <w:r>
       <w:instrText xml:space="preserve"> "New In This Version"</w:instrText>
     </w:r>
@@ -8975,7 +8977,7 @@
       <w:rPr>
         <w:noProof/>
       </w:rPr>
-      <w:t>Experiment Types</w:t>
+      <w:t>Installation</w:t>
     </w:r>
     <w:r>
       <w:fldChar w:fldCharType="end"/>
@@ -8990,8 +8992,8 @@
 </file>
 
 <file path=word/numbering.xml><?xml version="1.0" encoding="utf-8"?>
-<w:numbering xmlns:wpc="http://schemas.microsoft.com/office/word/2010/wordprocessingCanvas" xmlns:mc="http://schemas.openxmlformats.org/markup-compatibility/2006" xmlns:o="urn:schemas-microsoft-com:office:office" xmlns:r="http://schemas.openxmlformats.org/officeDocument/2006/relationships" xmlns:m="http://schemas.openxmlformats.org/officeDocument/2006/math" xmlns:v="urn:schemas-microsoft-com:vml" xmlns:wp14="http://schemas.microsoft.com/office/word/2010/wordprocessingDrawing" xmlns:wp="http://schemas.openxmlformats.org/drawingml/2006/wordprocessingDrawing" xmlns:w10="urn:schemas-microsoft-com:office:word" xmlns:w="http://schemas.openxmlformats.org/wordprocessingml/2006/main" xmlns:w14="http://schemas.microsoft.com/office/word/2010/wordml" xmlns:wpg="http://schemas.microsoft.com/office/word/2010/wordprocessingGroup" xmlns:wpi="http://schemas.microsoft.com/office/word/2010/wordprocessingInk" xmlns:wne="http://schemas.microsoft.com/office/word/2006/wordml" xmlns:wps="http://schemas.microsoft.com/office/word/2010/wordprocessingShape" mc:Ignorable="w14 wp14">
-  <w:abstractNum w:abstractNumId="0">
+<w:numbering xmlns:wpc="http://schemas.microsoft.com/office/word/2010/wordprocessingCanvas" xmlns:cx="http://schemas.microsoft.com/office/drawing/2014/chartex" xmlns:cx1="http://schemas.microsoft.com/office/drawing/2015/9/8/chartex" xmlns:cx2="http://schemas.microsoft.com/office/drawing/2015/10/21/chartex" xmlns:cx3="http://schemas.microsoft.com/office/drawing/2016/5/9/chartex" xmlns:cx4="http://schemas.microsoft.com/office/drawing/2016/5/10/chartex" xmlns:cx5="http://schemas.microsoft.com/office/drawing/2016/5/11/chartex" xmlns:cx6="http://schemas.microsoft.com/office/drawing/2016/5/12/chartex" xmlns:cx7="http://schemas.microsoft.com/office/drawing/2016/5/13/chartex" xmlns:cx8="http://schemas.microsoft.com/office/drawing/2016/5/14/chartex" xmlns:mc="http://schemas.openxmlformats.org/markup-compatibility/2006" xmlns:aink="http://schemas.microsoft.com/office/drawing/2016/ink" xmlns:am3d="http://schemas.microsoft.com/office/drawing/2017/model3d" xmlns:o="urn:schemas-microsoft-com:office:office" xmlns:r="http://schemas.openxmlformats.org/officeDocument/2006/relationships" xmlns:m="http://schemas.openxmlformats.org/officeDocument/2006/math" xmlns:v="urn:schemas-microsoft-com:vml" xmlns:wp14="http://schemas.microsoft.com/office/word/2010/wordprocessingDrawing" xmlns:wp="http://schemas.openxmlformats.org/drawingml/2006/wordprocessingDrawing" xmlns:w10="urn:schemas-microsoft-com:office:word" xmlns:w="http://schemas.openxmlformats.org/wordprocessingml/2006/main" xmlns:w14="http://schemas.microsoft.com/office/word/2010/wordml" xmlns:w15="http://schemas.microsoft.com/office/word/2012/wordml" xmlns:w16cid="http://schemas.microsoft.com/office/word/2016/wordml/cid" xmlns:w16se="http://schemas.microsoft.com/office/word/2015/wordml/symex" xmlns:wpg="http://schemas.microsoft.com/office/word/2010/wordprocessingGroup" xmlns:wpi="http://schemas.microsoft.com/office/word/2010/wordprocessingInk" xmlns:wne="http://schemas.microsoft.com/office/word/2006/wordml" xmlns:wps="http://schemas.microsoft.com/office/word/2010/wordprocessingShape" mc:Ignorable="w14 w15 w16se w16cid wp14">
+  <w:abstractNum w:abstractNumId="0" w15:restartNumberingAfterBreak="0">
     <w:nsid w:val="082D450D"/>
     <w:multiLevelType w:val="multilevel"/>
     <w:tmpl w:val="63F42102"/>
@@ -9143,7 +9145,7 @@
 </file>
 
 <file path=word/styles.xml><?xml version="1.0" encoding="utf-8"?>
-<w:styles xmlns:mc="http://schemas.openxmlformats.org/markup-compatibility/2006" xmlns:r="http://schemas.openxmlformats.org/officeDocument/2006/relationships" xmlns:w="http://schemas.openxmlformats.org/wordprocessingml/2006/main" xmlns:w14="http://schemas.microsoft.com/office/word/2010/wordml" mc:Ignorable="w14">
+<w:styles xmlns:mc="http://schemas.openxmlformats.org/markup-compatibility/2006" xmlns:r="http://schemas.openxmlformats.org/officeDocument/2006/relationships" xmlns:w="http://schemas.openxmlformats.org/wordprocessingml/2006/main" xmlns:w14="http://schemas.microsoft.com/office/word/2010/wordml" xmlns:w15="http://schemas.microsoft.com/office/word/2012/wordml" xmlns:w16cid="http://schemas.microsoft.com/office/word/2016/wordml/cid" xmlns:w16se="http://schemas.microsoft.com/office/word/2015/wordml/symex" mc:Ignorable="w14 w15 w16se w16cid">
   <w:docDefaults>
     <w:rPrDefault>
       <w:rPr>
@@ -9159,709 +9161,383 @@
       </w:pPr>
     </w:pPrDefault>
   </w:docDefaults>
-  <w:latentStyles w:defLockedState="0" w:defUIPriority="99" w:defSemiHidden="1" w:defUnhideWhenUsed="1" w:defQFormat="0" w:count="267">
-    <w:lsdException w:name="Normal" w:semiHidden="0" w:uiPriority="0" w:unhideWhenUsed="0" w:qFormat="1"/>
-    <w:lsdException w:name="heading 1" w:semiHidden="0" w:uiPriority="9" w:unhideWhenUsed="0" w:qFormat="1"/>
-    <w:lsdException w:name="heading 2" w:uiPriority="9" w:qFormat="1"/>
-    <w:lsdException w:name="heading 3" w:uiPriority="9" w:qFormat="1"/>
-    <w:lsdException w:name="heading 4" w:uiPriority="9" w:qFormat="1"/>
-    <w:lsdException w:name="heading 5" w:uiPriority="9" w:qFormat="1"/>
-    <w:lsdException w:name="heading 6" w:uiPriority="9" w:qFormat="1"/>
-    <w:lsdException w:name="heading 7" w:uiPriority="9" w:qFormat="1"/>
-    <w:lsdException w:name="heading 8" w:uiPriority="9" w:qFormat="1"/>
-    <w:lsdException w:name="heading 9" w:uiPriority="9" w:qFormat="1"/>
-    <w:lsdException w:name="toc 1" w:uiPriority="39"/>
-    <w:lsdException w:name="toc 2" w:uiPriority="39"/>
-    <w:lsdException w:name="toc 3" w:uiPriority="39"/>
-    <w:lsdException w:name="toc 4" w:uiPriority="39"/>
-    <w:lsdException w:name="toc 5" w:uiPriority="39"/>
-    <w:lsdException w:name="toc 6" w:uiPriority="39"/>
-    <w:lsdException w:name="toc 7" w:uiPriority="39"/>
-    <w:lsdException w:name="toc 8" w:uiPriority="39"/>
-    <w:lsdException w:name="toc 9" w:uiPriority="39"/>
-    <w:lsdException w:name="caption" w:uiPriority="35" w:qFormat="1"/>
-    <w:lsdException w:name="Title" w:semiHidden="0" w:uiPriority="10" w:unhideWhenUsed="0" w:qFormat="1"/>
-    <w:lsdException w:name="Default Paragraph Font" w:uiPriority="1"/>
-    <w:lsdException w:name="Body Text" w:qFormat="1"/>
-    <w:lsdException w:name="Subtitle" w:semiHidden="0" w:uiPriority="11" w:unhideWhenUsed="0" w:qFormat="1"/>
-    <w:lsdException w:name="Strong" w:semiHidden="0" w:uiPriority="22" w:unhideWhenUsed="0" w:qFormat="1"/>
-    <w:lsdException w:name="Emphasis" w:semiHidden="0" w:uiPriority="20" w:unhideWhenUsed="0" w:qFormat="1"/>
-    <w:lsdException w:name="Table Grid" w:semiHidden="0" w:uiPriority="59" w:unhideWhenUsed="0"/>
-    <w:lsdException w:name="Placeholder Text" w:unhideWhenUsed="0"/>
-    <w:lsdException w:name="No Spacing" w:semiHidden="0" w:uiPriority="1" w:unhideWhenUsed="0"/>
-    <w:lsdException w:name="Light Shading" w:semiHidden="0" w:uiPriority="60" w:unhideWhenUsed="0"/>
-    <w:lsdException w:name="Light List" w:semiHidden="0" w:uiPriority="61" w:unhideWhenUsed="0"/>
-    <w:lsdException w:name="Light Grid" w:semiHidden="0" w:uiPriority="62" w:unhideWhenUsed="0"/>
-    <w:lsdException w:name="Medium Shading 1" w:semiHidden="0" w:uiPriority="63" w:unhideWhenUsed="0"/>
-    <w:lsdException w:name="Medium Shading 2" w:semiHidden="0" w:uiPriority="64" w:unhideWhenUsed="0"/>
-    <w:lsdException w:name="Medium List 1" w:semiHidden="0" w:uiPriority="65" w:unhideWhenUsed="0"/>
-    <w:lsdException w:name="Medium List 2" w:semiHidden="0" w:uiPriority="66" w:unhideWhenUsed="0"/>
-    <w:lsdException w:name="Medium Grid 1" w:semiHidden="0" w:uiPriority="67" w:unhideWhenUsed="0"/>
-    <w:lsdException w:name="Medium Grid 2" w:semiHidden="0" w:uiPriority="68" w:unhideWhenUsed="0"/>
-    <w:lsdException w:name="Medium Grid 3" w:semiHidden="0" w:uiPriority="69" w:unhideWhenUsed="0"/>
-    <w:lsdException w:name="Dark List" w:semiHidden="0" w:uiPriority="70" w:unhideWhenUsed="0"/>
-    <w:lsdException w:name="Colorful Shading" w:semiHidden="0" w:uiPriority="71" w:unhideWhenUsed="0"/>
-    <w:lsdException w:name="Colorful List" w:semiHidden="0" w:uiPriority="72" w:unhideWhenUsed="0"/>
-    <w:lsdException w:name="Colorful Grid" w:semiHidden="0" w:uiPriority="73" w:unhideWhenUsed="0"/>
-    <w:lsdException w:name="Light Shading Accent 1" w:semiHidden="0" w:uiPriority="60" w:unhideWhenUsed="0"/>
-    <w:lsdException w:name="Light List Accent 1" w:semiHidden="0" w:uiPriority="61" w:unhideWhenUsed="0"/>
-    <w:lsdException w:name="Light Grid Accent 1" w:semiHidden="0" w:uiPriority="62" w:unhideWhenUsed="0"/>
-    <w:lsdException w:name="Medium Shading 1 Accent 1" w:semiHidden="0" w:uiPriority="63" w:unhideWhenUsed="0"/>
-    <w:lsdException w:name="Medium Shading 2 Accent 1" w:semiHidden="0" w:uiPriority="64" w:unhideWhenUsed="0"/>
-    <w:lsdException w:name="Medium List 1 Accent 1" w:semiHidden="0" w:uiPriority="65" w:unhideWhenUsed="0"/>
-    <w:lsdException w:name="Revision" w:unhideWhenUsed="0"/>
-    <w:lsdException w:name="List Paragraph" w:semiHidden="0" w:uiPriority="34" w:unhideWhenUsed="0" w:qFormat="1"/>
-    <w:lsdException w:name="Quote" w:semiHidden="0" w:uiPriority="29" w:unhideWhenUsed="0" w:qFormat="1"/>
-    <w:lsdException w:name="Intense Quote" w:semiHidden="0" w:uiPriority="30" w:unhideWhenUsed="0" w:qFormat="1"/>
-    <w:lsdException w:name="Medium List 2 Accent 1" w:semiHidden="0" w:uiPriority="66" w:unhideWhenUsed="0"/>
-    <w:lsdException w:name="Medium Grid 1 Accent 1" w:semiHidden="0" w:uiPriority="67" w:unhideWhenUsed="0"/>
-    <w:lsdException w:name="Medium Grid 2 Accent 1" w:semiHidden="0" w:uiPriority="68" w:unhideWhenUsed="0"/>
-    <w:lsdException w:name="Medium Grid 3 Accent 1" w:semiHidden="0" w:uiPriority="69" w:unhideWhenUsed="0"/>
-    <w:lsdException w:name="Dark List Accent 1" w:semiHidden="0" w:uiPriority="70" w:unhideWhenUsed="0"/>
-    <w:lsdException w:name="Colorful Shading Accent 1" w:semiHidden="0" w:uiPriority="71" w:unhideWhenUsed="0"/>
-    <w:lsdException w:name="Colorful List Accent 1" w:semiHidden="0" w:uiPriority="72" w:unhideWhenUsed="0"/>
-    <w:lsdException w:name="Colorful Grid Accent 1" w:semiHidden="0" w:uiPriority="73" w:unhideWhenUsed="0"/>
-    <w:lsdException w:name="Light Shading Accent 2" w:semiHidden="0" w:uiPriority="60" w:unhideWhenUsed="0"/>
-    <w:lsdException w:name="Light List Accent 2" w:semiHidden="0" w:uiPriority="61" w:unhideWhenUsed="0"/>
-    <w:lsdException w:name="Light Grid Accent 2" w:semiHidden="0" w:uiPriority="62" w:unhideWhenUsed="0"/>
-    <w:lsdException w:name="Medium Shading 1 Accent 2" w:semiHidden="0" w:uiPriority="63" w:unhideWhenUsed="0"/>
-    <w:lsdException w:name="Medium Shading 2 Accent 2" w:semiHidden="0" w:uiPriority="64" w:unhideWhenUsed="0"/>
-    <w:lsdException w:name="Medium List 1 Accent 2" w:semiHidden="0" w:uiPriority="65" w:unhideWhenUsed="0"/>
-    <w:lsdException w:name="Medium List 2 Accent 2" w:semiHidden="0" w:uiPriority="66" w:unhideWhenUsed="0"/>
-    <w:lsdException w:name="Medium Grid 1 Accent 2" w:semiHidden="0" w:uiPriority="67" w:unhideWhenUsed="0"/>
-    <w:lsdException w:name="Medium Grid 2 Accent 2" w:semiHidden="0" w:uiPriority="68" w:unhideWhenUsed="0"/>
-    <w:lsdException w:name="Medium Grid 3 Accent 2" w:semiHidden="0" w:uiPriority="69" w:unhideWhenUsed="0"/>
-    <w:lsdException w:name="Dark List Accent 2" w:semiHidden="0" w:uiPriority="70" w:unhideWhenUsed="0"/>
-    <w:lsdException w:name="Colorful Shading Accent 2" w:semiHidden="0" w:uiPriority="71" w:unhideWhenUsed="0"/>
-    <w:lsdException w:name="Colorful List Accent 2" w:semiHidden="0" w:uiPriority="72" w:unhideWhenUsed="0"/>
-    <w:lsdException w:name="Colorful Grid Accent 2" w:semiHidden="0" w:uiPriority="73" w:unhideWhenUsed="0"/>
-    <w:lsdException w:name="Light Shading Accent 3" w:semiHidden="0" w:uiPriority="60" w:unhideWhenUsed="0"/>
-    <w:lsdException w:name="Light List Accent 3" w:semiHidden="0" w:uiPriority="61" w:unhideWhenUsed="0"/>
-    <w:lsdException w:name="Light Grid Accent 3" w:semiHidden="0" w:uiPriority="62" w:unhideWhenUsed="0"/>
-    <w:lsdException w:name="Medium Shading 1 Accent 3" w:semiHidden="0" w:uiPriority="63" w:unhideWhenUsed="0"/>
-    <w:lsdException w:name="Medium Shading 2 Accent 3" w:semiHidden="0" w:uiPriority="64" w:unhideWhenUsed="0"/>
-    <w:lsdException w:name="Medium List 1 Accent 3" w:semiHidden="0" w:uiPriority="65" w:unhideWhenUsed="0"/>
-    <w:lsdException w:name="Medium List 2 Accent 3" w:semiHidden="0" w:uiPriority="66" w:unhideWhenUsed="0"/>
-    <w:lsdException w:name="Medium Grid 1 Accent 3" w:semiHidden="0" w:uiPriority="67" w:unhideWhenUsed="0"/>
-    <w:lsdException w:name="Medium Grid 2 Accent 3" w:semiHidden="0" w:uiPriority="68" w:unhideWhenUsed="0"/>
-    <w:lsdException w:name="Medium Grid 3 Accent 3" w:semiHidden="0" w:uiPriority="69" w:unhideWhenUsed="0"/>
-    <w:lsdException w:name="Dark List Accent 3" w:semiHidden="0" w:uiPriority="70" w:unhideWhenUsed="0"/>
-    <w:lsdException w:name="Colorful Shading Accent 3" w:semiHidden="0" w:uiPriority="71" w:unhideWhenUsed="0"/>
-    <w:lsdException w:name="Colorful List Accent 3" w:semiHidden="0" w:uiPriority="72" w:unhideWhenUsed="0"/>
-    <w:lsdException w:name="Colorful Grid Accent 3" w:semiHidden="0" w:uiPriority="73" w:unhideWhenUsed="0"/>
-    <w:lsdException w:name="Light Shading Accent 4" w:semiHidden="0" w:uiPriority="60" w:unhideWhenUsed="0"/>
-    <w:lsdException w:name="Light List Accent 4" w:semiHidden="0" w:uiPriority="61" w:unhideWhenUsed="0"/>
-    <w:lsdException w:name="Light Grid Accent 4" w:semiHidden="0" w:uiPriority="62" w:unhideWhenUsed="0"/>
-    <w:lsdException w:name="Medium Shading 1 Accent 4" w:semiHidden="0" w:uiPriority="63" w:unhideWhenUsed="0"/>
-    <w:lsdException w:name="Medium Shading 2 Accent 4" w:semiHidden="0" w:uiPriority="64" w:unhideWhenUsed="0"/>
-    <w:lsdException w:name="Medium List 1 Accent 4" w:semiHidden="0" w:uiPriority="65" w:unhideWhenUsed="0"/>
-    <w:lsdException w:name="Medium List 2 Accent 4" w:semiHidden="0" w:uiPriority="66" w:unhideWhenUsed="0"/>
-    <w:lsdException w:name="Medium Grid 1 Accent 4" w:semiHidden="0" w:uiPriority="67" w:unhideWhenUsed="0"/>
-    <w:lsdException w:name="Medium Grid 2 Accent 4" w:semiHidden="0" w:uiPriority="68" w:unhideWhenUsed="0"/>
-    <w:lsdException w:name="Medium Grid 3 Accent 4" w:semiHidden="0" w:uiPriority="69" w:unhideWhenUsed="0"/>
-    <w:lsdException w:name="Dark List Accent 4" w:semiHidden="0" w:uiPriority="70" w:unhideWhenUsed="0"/>
-    <w:lsdException w:name="Colorful Shading Accent 4" w:semiHidden="0" w:uiPriority="71" w:unhideWhenUsed="0"/>
-    <w:lsdException w:name="Colorful List Accent 4" w:semiHidden="0" w:uiPriority="72" w:unhideWhenUsed="0"/>
-    <w:lsdException w:name="Colorful Grid Accent 4" w:semiHidden="0" w:uiPriority="73" w:unhideWhenUsed="0"/>
-    <w:lsdException w:name="Light Shading Accent 5" w:semiHidden="0" w:uiPriority="60" w:unhideWhenUsed="0"/>
-    <w:lsdException w:name="Light List Accent 5" w:semiHidden="0" w:uiPriority="61" w:unhideWhenUsed="0"/>
-    <w:lsdException w:name="Light Grid Accent 5" w:semiHidden="0" w:uiPriority="62" w:unhideWhenUsed="0"/>
-    <w:lsdException w:name="Medium Shading 1 Accent 5" w:semiHidden="0" w:uiPriority="63" w:unhideWhenUsed="0"/>
-    <w:lsdException w:name="Medium Shading 2 Accent 5" w:semiHidden="0" w:uiPriority="64" w:unhideWhenUsed="0"/>
-    <w:lsdException w:name="Medium List 1 Accent 5" w:semiHidden="0" w:uiPriority="65" w:unhideWhenUsed="0"/>
-    <w:lsdException w:name="Medium List 2 Accent 5" w:semiHidden="0" w:uiPriority="66" w:unhideWhenUsed="0"/>
-    <w:lsdException w:name="Medium Grid 1 Accent 5" w:semiHidden="0" w:uiPriority="67" w:unhideWhenUsed="0"/>
-    <w:lsdException w:name="Medium Grid 2 Accent 5" w:semiHidden="0" w:uiPriority="68" w:unhideWhenUsed="0"/>
-    <w:lsdException w:name="Medium Grid 3 Accent 5" w:semiHidden="0" w:uiPriority="69" w:unhideWhenUsed="0"/>
-    <w:lsdException w:name="Dark List Accent 5" w:semiHidden="0" w:uiPriority="70" w:unhideWhenUsed="0"/>
-    <w:lsdException w:name="Colorful Shading Accent 5" w:semiHidden="0" w:uiPriority="71" w:unhideWhenUsed="0"/>
-    <w:lsdException w:name="Colorful List Accent 5" w:semiHidden="0" w:uiPriority="72" w:unhideWhenUsed="0"/>
-    <w:lsdException w:name="Colorful Grid Accent 5" w:semiHidden="0" w:uiPriority="73" w:unhideWhenUsed="0"/>
-    <w:lsdException w:name="Light Shading Accent 6" w:semiHidden="0" w:uiPriority="60" w:unhideWhenUsed="0"/>
-    <w:lsdException w:name="Light List Accent 6" w:semiHidden="0" w:uiPriority="61" w:unhideWhenUsed="0"/>
-    <w:lsdException w:name="Light Grid Accent 6" w:semiHidden="0" w:uiPriority="62" w:unhideWhenUsed="0"/>
-    <w:lsdException w:name="Medium Shading 1 Accent 6" w:semiHidden="0" w:uiPriority="63" w:unhideWhenUsed="0"/>
-    <w:lsdException w:name="Medium Shading 2 Accent 6" w:semiHidden="0" w:uiPriority="64" w:unhideWhenUsed="0"/>
-    <w:lsdException w:name="Medium List 1 Accent 6" w:semiHidden="0" w:uiPriority="65" w:unhideWhenUsed="0"/>
-    <w:lsdException w:name="Medium List 2 Accent 6" w:semiHidden="0" w:uiPriority="66" w:unhideWhenUsed="0"/>
-    <w:lsdException w:name="Medium Grid 1 Accent 6" w:semiHidden="0" w:uiPriority="67" w:unhideWhenUsed="0"/>
-    <w:lsdException w:name="Medium Grid 2 Accent 6" w:semiHidden="0" w:uiPriority="68" w:unhideWhenUsed="0"/>
-    <w:lsdException w:name="Medium Grid 3 Accent 6" w:semiHidden="0" w:uiPriority="69" w:unhideWhenUsed="0"/>
-    <w:lsdException w:name="Dark List Accent 6" w:semiHidden="0" w:uiPriority="70" w:unhideWhenUsed="0"/>
-    <w:lsdException w:name="Colorful Shading Accent 6" w:semiHidden="0" w:uiPriority="71" w:unhideWhenUsed="0"/>
-    <w:lsdException w:name="Colorful List Accent 6" w:semiHidden="0" w:uiPriority="72" w:unhideWhenUsed="0"/>
-    <w:lsdException w:name="Colorful Grid Accent 6" w:semiHidden="0" w:uiPriority="73" w:unhideWhenUsed="0"/>
-    <w:lsdException w:name="Subtle Emphasis" w:semiHidden="0" w:uiPriority="19" w:unhideWhenUsed="0" w:qFormat="1"/>
-    <w:lsdException w:name="Intense Emphasis" w:semiHidden="0" w:uiPriority="21" w:unhideWhenUsed="0" w:qFormat="1"/>
-    <w:lsdException w:name="Subtle Reference" w:semiHidden="0" w:uiPriority="31" w:unhideWhenUsed="0" w:qFormat="1"/>
-    <w:lsdException w:name="Intense Reference" w:semiHidden="0" w:uiPriority="32" w:unhideWhenUsed="0" w:qFormat="1"/>
-    <w:lsdException w:name="Book Title" w:semiHidden="0" w:uiPriority="33" w:unhideWhenUsed="0" w:qFormat="1"/>
-    <w:lsdException w:name="Bibliography" w:uiPriority="37"/>
-    <w:lsdException w:name="TOC Heading" w:uiPriority="39" w:qFormat="1"/>
-  </w:latentStyles>
-  <w:style w:type="paragraph" w:default="1" w:styleId="Normal">
-    <w:name w:val="Normal"/>
-    <w:qFormat/>
-    <w:rsid w:val="00C902CF"/>
-    <w:rPr>
-      <w:sz w:val="24"/>
-      <w:szCs w:val="24"/>
-    </w:rPr>
-  </w:style>
-  <w:style w:type="paragraph" w:styleId="Heading1">
-    <w:name w:val="heading 1"/>
-    <w:basedOn w:val="Normal"/>
-    <w:next w:val="BodyText"/>
-    <w:link w:val="Heading1Char"/>
-    <w:uiPriority w:val="9"/>
-    <w:qFormat/>
-    <w:rsid w:val="007B6C8F"/>
-    <w:pPr>
-      <w:keepNext/>
-      <w:keepLines/>
-      <w:spacing w:before="480" w:after="120"/>
-      <w:outlineLvl w:val="0"/>
-    </w:pPr>
-    <w:rPr>
-      <w:rFonts w:asciiTheme="majorHAnsi" w:eastAsiaTheme="majorEastAsia" w:hAnsiTheme="majorHAnsi" w:cstheme="majorBidi"/>
-      <w:b/>
-      <w:bCs/>
-      <w:sz w:val="28"/>
-      <w:szCs w:val="28"/>
-    </w:rPr>
-  </w:style>
-  <w:style w:type="paragraph" w:styleId="Heading2">
-    <w:name w:val="heading 2"/>
-    <w:basedOn w:val="Normal"/>
-    <w:next w:val="Normal"/>
-    <w:link w:val="Heading2Char"/>
-    <w:uiPriority w:val="9"/>
-    <w:unhideWhenUsed/>
-    <w:qFormat/>
-    <w:rsid w:val="00D815A9"/>
-    <w:pPr>
-      <w:keepNext/>
-      <w:keepLines/>
-      <w:spacing w:before="200" w:after="0"/>
-      <w:outlineLvl w:val="1"/>
-    </w:pPr>
-    <w:rPr>
-      <w:rFonts w:asciiTheme="majorHAnsi" w:eastAsiaTheme="majorEastAsia" w:hAnsiTheme="majorHAnsi" w:cstheme="majorBidi"/>
-      <w:b/>
-      <w:bCs/>
-      <w:color w:val="4F81BD" w:themeColor="accent1"/>
-      <w:sz w:val="26"/>
-      <w:szCs w:val="26"/>
-    </w:rPr>
-  </w:style>
-  <w:style w:type="character" w:default="1" w:styleId="DefaultParagraphFont">
-    <w:name w:val="Default Paragraph Font"/>
-    <w:uiPriority w:val="1"/>
-    <w:semiHidden/>
-    <w:unhideWhenUsed/>
-  </w:style>
-  <w:style w:type="table" w:default="1" w:styleId="TableNormal">
-    <w:name w:val="Normal Table"/>
-    <w:uiPriority w:val="99"/>
-    <w:semiHidden/>
-    <w:unhideWhenUsed/>
-    <w:tblPr>
-      <w:tblInd w:w="0" w:type="dxa"/>
-      <w:tblCellMar>
-        <w:top w:w="0" w:type="dxa"/>
-        <w:left w:w="108" w:type="dxa"/>
-        <w:bottom w:w="0" w:type="dxa"/>
-        <w:right w:w="108" w:type="dxa"/>
-      </w:tblCellMar>
-    </w:tblPr>
-  </w:style>
-  <w:style w:type="numbering" w:default="1" w:styleId="NoList">
-    <w:name w:val="No List"/>
-    <w:uiPriority w:val="99"/>
-    <w:semiHidden/>
-    <w:unhideWhenUsed/>
-  </w:style>
-  <w:style w:type="paragraph" w:styleId="Title">
-    <w:name w:val="Title"/>
-    <w:basedOn w:val="Normal"/>
-    <w:next w:val="Heading1"/>
-    <w:link w:val="TitleChar"/>
-    <w:uiPriority w:val="10"/>
-    <w:qFormat/>
-    <w:rsid w:val="008923D7"/>
-    <w:pPr>
-      <w:pBdr>
-        <w:bottom w:val="double" w:sz="4" w:space="4" w:color="1F497D" w:themeColor="text2"/>
-      </w:pBdr>
-      <w:spacing w:after="480" w:line="240" w:lineRule="auto"/>
-      <w:contextualSpacing/>
-    </w:pPr>
-    <w:rPr>
-      <w:rFonts w:asciiTheme="majorHAnsi" w:eastAsiaTheme="majorEastAsia" w:hAnsiTheme="majorHAnsi" w:cstheme="majorBidi"/>
-      <w:color w:val="17365D" w:themeColor="text2" w:themeShade="BF"/>
-      <w:spacing w:val="5"/>
-      <w:kern w:val="28"/>
-      <w:sz w:val="52"/>
-      <w:szCs w:val="52"/>
-    </w:rPr>
-  </w:style>
-  <w:style w:type="character" w:customStyle="1" w:styleId="TitleChar">
-    <w:name w:val="Title Char"/>
-    <w:basedOn w:val="DefaultParagraphFont"/>
-    <w:link w:val="Title"/>
-    <w:uiPriority w:val="10"/>
-    <w:rsid w:val="008923D7"/>
-    <w:rPr>
-      <w:rFonts w:asciiTheme="majorHAnsi" w:eastAsiaTheme="majorEastAsia" w:hAnsiTheme="majorHAnsi" w:cstheme="majorBidi"/>
-      <w:color w:val="17365D" w:themeColor="text2" w:themeShade="BF"/>
-      <w:spacing w:val="5"/>
-      <w:kern w:val="28"/>
-      <w:sz w:val="52"/>
-      <w:szCs w:val="52"/>
-    </w:rPr>
-  </w:style>
-  <w:style w:type="character" w:customStyle="1" w:styleId="Heading2Char">
-    <w:name w:val="Heading 2 Char"/>
-    <w:basedOn w:val="DefaultParagraphFont"/>
-    <w:link w:val="Heading2"/>
-    <w:uiPriority w:val="9"/>
-    <w:rsid w:val="00D815A9"/>
-    <w:rPr>
-      <w:rFonts w:asciiTheme="majorHAnsi" w:eastAsiaTheme="majorEastAsia" w:hAnsiTheme="majorHAnsi" w:cstheme="majorBidi"/>
-      <w:b/>
-      <w:bCs/>
-      <w:color w:val="4F81BD" w:themeColor="accent1"/>
-      <w:sz w:val="26"/>
-      <w:szCs w:val="26"/>
-    </w:rPr>
-  </w:style>
-  <w:style w:type="character" w:customStyle="1" w:styleId="Heading1Char">
-    <w:name w:val="Heading 1 Char"/>
-    <w:basedOn w:val="DefaultParagraphFont"/>
-    <w:link w:val="Heading1"/>
-    <w:uiPriority w:val="9"/>
-    <w:rsid w:val="007B6C8F"/>
-    <w:rPr>
-      <w:rFonts w:asciiTheme="majorHAnsi" w:eastAsiaTheme="majorEastAsia" w:hAnsiTheme="majorHAnsi" w:cstheme="majorBidi"/>
-      <w:b/>
-      <w:bCs/>
-      <w:sz w:val="28"/>
-      <w:szCs w:val="28"/>
-    </w:rPr>
-  </w:style>
-  <w:style w:type="paragraph" w:styleId="BodyText">
-    <w:name w:val="Body Text"/>
-    <w:basedOn w:val="Normal"/>
-    <w:link w:val="BodyTextChar"/>
-    <w:uiPriority w:val="99"/>
-    <w:unhideWhenUsed/>
-    <w:qFormat/>
-    <w:rsid w:val="00C4686F"/>
-    <w:pPr>
-      <w:spacing w:after="120"/>
-    </w:pPr>
-  </w:style>
-  <w:style w:type="character" w:customStyle="1" w:styleId="BodyTextChar">
-    <w:name w:val="Body Text Char"/>
-    <w:basedOn w:val="DefaultParagraphFont"/>
-    <w:link w:val="BodyText"/>
-    <w:uiPriority w:val="99"/>
-    <w:rsid w:val="00C4686F"/>
-    <w:rPr>
-      <w:sz w:val="24"/>
-      <w:szCs w:val="24"/>
-    </w:rPr>
-  </w:style>
-  <w:style w:type="paragraph" w:styleId="NoSpacing">
-    <w:name w:val="No Spacing"/>
-    <w:uiPriority w:val="1"/>
-    <w:rsid w:val="00174521"/>
-    <w:pPr>
-      <w:spacing w:after="0" w:line="240" w:lineRule="auto"/>
-    </w:pPr>
-    <w:rPr>
-      <w:sz w:val="24"/>
-      <w:szCs w:val="24"/>
-    </w:rPr>
-  </w:style>
-  <w:style w:type="paragraph" w:customStyle="1" w:styleId="OutlineLevels">
-    <w:name w:val="Outline Levels"/>
-    <w:basedOn w:val="BodyText"/>
-    <w:link w:val="OutlineLevelsChar"/>
-    <w:qFormat/>
-    <w:rsid w:val="00D47AA5"/>
-    <w:pPr>
-      <w:numPr>
-        <w:numId w:val="1"/>
-      </w:numPr>
-      <w:ind w:right="720"/>
-    </w:pPr>
-  </w:style>
-  <w:style w:type="paragraph" w:customStyle="1" w:styleId="Outline2">
-    <w:name w:val="Outline 2"/>
-    <w:basedOn w:val="OutlineLevels"/>
-    <w:link w:val="Outline2Char"/>
-    <w:rsid w:val="00CF1651"/>
-    <w:pPr>
-      <w:numPr>
-        <w:ilvl w:val="1"/>
-      </w:numPr>
-    </w:pPr>
-  </w:style>
-  <w:style w:type="character" w:customStyle="1" w:styleId="OutlineLevelsChar">
-    <w:name w:val="Outline Levels Char"/>
-    <w:basedOn w:val="BodyTextChar"/>
-    <w:link w:val="OutlineLevels"/>
-    <w:rsid w:val="00D47AA5"/>
-    <w:rPr>
-      <w:sz w:val="24"/>
-      <w:szCs w:val="24"/>
-    </w:rPr>
-  </w:style>
-  <w:style w:type="character" w:customStyle="1" w:styleId="Outline2Char">
-    <w:name w:val="Outline 2 Char"/>
-    <w:basedOn w:val="OutlineLevelsChar"/>
-    <w:link w:val="Outline2"/>
-    <w:rsid w:val="00CF1651"/>
-    <w:rPr>
-      <w:sz w:val="24"/>
-      <w:szCs w:val="24"/>
-    </w:rPr>
-  </w:style>
-  <w:style w:type="paragraph" w:customStyle="1" w:styleId="Subheading">
-    <w:name w:val="Subheading"/>
-    <w:basedOn w:val="BodyText"/>
-    <w:next w:val="OutlineLevels"/>
-    <w:link w:val="SubheadingChar"/>
-    <w:qFormat/>
-    <w:rsid w:val="007B6C8F"/>
-    <w:pPr>
-      <w:keepNext/>
-      <w:spacing w:before="200"/>
-      <w:outlineLvl w:val="1"/>
-    </w:pPr>
-    <w:rPr>
-      <w:u w:val="single"/>
-    </w:rPr>
-  </w:style>
-  <w:style w:type="character" w:customStyle="1" w:styleId="SubheadingChar">
-    <w:name w:val="Subheading Char"/>
-    <w:basedOn w:val="BodyTextChar"/>
-    <w:link w:val="Subheading"/>
-    <w:rsid w:val="007B6C8F"/>
-    <w:rPr>
-      <w:sz w:val="24"/>
-      <w:szCs w:val="24"/>
-      <w:u w:val="single"/>
-    </w:rPr>
-  </w:style>
-  <w:style w:type="character" w:styleId="Hyperlink">
-    <w:name w:val="Hyperlink"/>
-    <w:basedOn w:val="DefaultParagraphFont"/>
-    <w:uiPriority w:val="99"/>
-    <w:unhideWhenUsed/>
-    <w:rsid w:val="009905FF"/>
-    <w:rPr>
-      <w:color w:val="0000FF" w:themeColor="hyperlink"/>
-      <w:u w:val="single"/>
-    </w:rPr>
-  </w:style>
-  <w:style w:type="character" w:styleId="FollowedHyperlink">
-    <w:name w:val="FollowedHyperlink"/>
-    <w:basedOn w:val="DefaultParagraphFont"/>
-    <w:uiPriority w:val="99"/>
-    <w:semiHidden/>
-    <w:unhideWhenUsed/>
-    <w:rsid w:val="009905FF"/>
-    <w:rPr>
-      <w:color w:val="800080" w:themeColor="followedHyperlink"/>
-      <w:u w:val="single"/>
-    </w:rPr>
-  </w:style>
-  <w:style w:type="paragraph" w:styleId="TOCHeading">
-    <w:name w:val="TOC Heading"/>
-    <w:basedOn w:val="Heading1"/>
-    <w:next w:val="Normal"/>
-    <w:uiPriority w:val="39"/>
-    <w:semiHidden/>
-    <w:unhideWhenUsed/>
-    <w:qFormat/>
-    <w:rsid w:val="009B669F"/>
-    <w:pPr>
-      <w:spacing w:after="0"/>
-      <w:outlineLvl w:val="9"/>
-    </w:pPr>
-    <w:rPr>
-      <w:color w:val="365F91" w:themeColor="accent1" w:themeShade="BF"/>
-      <w:lang w:eastAsia="ja-JP"/>
-    </w:rPr>
-  </w:style>
-  <w:style w:type="paragraph" w:styleId="TOC1">
-    <w:name w:val="toc 1"/>
-    <w:basedOn w:val="Normal"/>
-    <w:next w:val="Normal"/>
-    <w:autoRedefine/>
-    <w:uiPriority w:val="39"/>
-    <w:unhideWhenUsed/>
-    <w:rsid w:val="009B669F"/>
-    <w:pPr>
-      <w:spacing w:after="100"/>
-    </w:pPr>
-  </w:style>
-  <w:style w:type="paragraph" w:styleId="TOC2">
-    <w:name w:val="toc 2"/>
-    <w:basedOn w:val="Normal"/>
-    <w:next w:val="Normal"/>
-    <w:autoRedefine/>
-    <w:uiPriority w:val="39"/>
-    <w:unhideWhenUsed/>
-    <w:rsid w:val="009B669F"/>
-    <w:pPr>
-      <w:spacing w:after="100"/>
-      <w:ind w:left="240"/>
-    </w:pPr>
-  </w:style>
-  <w:style w:type="paragraph" w:styleId="BalloonText">
-    <w:name w:val="Balloon Text"/>
-    <w:basedOn w:val="Normal"/>
-    <w:link w:val="BalloonTextChar"/>
-    <w:uiPriority w:val="99"/>
-    <w:semiHidden/>
-    <w:unhideWhenUsed/>
-    <w:rsid w:val="009B669F"/>
-    <w:pPr>
-      <w:spacing w:after="0" w:line="240" w:lineRule="auto"/>
-    </w:pPr>
-    <w:rPr>
-      <w:rFonts w:ascii="Tahoma" w:hAnsi="Tahoma" w:cs="Tahoma"/>
-      <w:sz w:val="16"/>
-      <w:szCs w:val="16"/>
-    </w:rPr>
-  </w:style>
-  <w:style w:type="character" w:customStyle="1" w:styleId="BalloonTextChar">
-    <w:name w:val="Balloon Text Char"/>
-    <w:basedOn w:val="DefaultParagraphFont"/>
-    <w:link w:val="BalloonText"/>
-    <w:uiPriority w:val="99"/>
-    <w:semiHidden/>
-    <w:rsid w:val="009B669F"/>
-    <w:rPr>
-      <w:rFonts w:ascii="Tahoma" w:hAnsi="Tahoma" w:cs="Tahoma"/>
-      <w:sz w:val="16"/>
-      <w:szCs w:val="16"/>
-    </w:rPr>
-  </w:style>
-  <w:style w:type="paragraph" w:styleId="Header">
-    <w:name w:val="header"/>
-    <w:basedOn w:val="Normal"/>
-    <w:link w:val="HeaderChar"/>
-    <w:uiPriority w:val="99"/>
-    <w:unhideWhenUsed/>
-    <w:rsid w:val="00A632B5"/>
-    <w:pPr>
-      <w:tabs>
-        <w:tab w:val="center" w:pos="4680"/>
-        <w:tab w:val="right" w:pos="9360"/>
-      </w:tabs>
-      <w:spacing w:after="0" w:line="240" w:lineRule="auto"/>
-    </w:pPr>
-  </w:style>
-  <w:style w:type="character" w:customStyle="1" w:styleId="HeaderChar">
-    <w:name w:val="Header Char"/>
-    <w:basedOn w:val="DefaultParagraphFont"/>
-    <w:link w:val="Header"/>
-    <w:uiPriority w:val="99"/>
-    <w:rsid w:val="00A632B5"/>
-    <w:rPr>
-      <w:sz w:val="24"/>
-      <w:szCs w:val="24"/>
-    </w:rPr>
-  </w:style>
-  <w:style w:type="paragraph" w:styleId="Footer">
-    <w:name w:val="footer"/>
-    <w:basedOn w:val="Normal"/>
-    <w:link w:val="FooterChar"/>
-    <w:uiPriority w:val="99"/>
-    <w:unhideWhenUsed/>
-    <w:rsid w:val="00A632B5"/>
-    <w:pPr>
-      <w:tabs>
-        <w:tab w:val="center" w:pos="4680"/>
-        <w:tab w:val="right" w:pos="9360"/>
-      </w:tabs>
-      <w:spacing w:after="0" w:line="240" w:lineRule="auto"/>
-    </w:pPr>
-  </w:style>
-  <w:style w:type="character" w:customStyle="1" w:styleId="FooterChar">
-    <w:name w:val="Footer Char"/>
-    <w:basedOn w:val="DefaultParagraphFont"/>
-    <w:link w:val="Footer"/>
-    <w:uiPriority w:val="99"/>
-    <w:rsid w:val="00A632B5"/>
-    <w:rPr>
-      <w:sz w:val="24"/>
-      <w:szCs w:val="24"/>
-    </w:rPr>
-  </w:style>
-</w:styles>
-</file>
-
-<file path=word/stylesWithEffects.xml><?xml version="1.0" encoding="utf-8"?>
-<w:styles xmlns:wpc="http://schemas.microsoft.com/office/word/2010/wordprocessingCanvas" xmlns:mc="http://schemas.openxmlformats.org/markup-compatibility/2006" xmlns:o="urn:schemas-microsoft-com:office:office" xmlns:r="http://schemas.openxmlformats.org/officeDocument/2006/relationships" xmlns:m="http://schemas.openxmlformats.org/officeDocument/2006/math" xmlns:v="urn:schemas-microsoft-com:vml" xmlns:wp14="http://schemas.microsoft.com/office/word/2010/wordprocessingDrawing" xmlns:wp="http://schemas.openxmlformats.org/drawingml/2006/wordprocessingDrawing" xmlns:w10="urn:schemas-microsoft-com:office:word" xmlns:w="http://schemas.openxmlformats.org/wordprocessingml/2006/main" xmlns:w14="http://schemas.microsoft.com/office/word/2010/wordml" xmlns:wpg="http://schemas.microsoft.com/office/word/2010/wordprocessingGroup" xmlns:wpi="http://schemas.microsoft.com/office/word/2010/wordprocessingInk" xmlns:wne="http://schemas.microsoft.com/office/word/2006/wordml" xmlns:wps="http://schemas.microsoft.com/office/word/2010/wordprocessingShape" mc:Ignorable="w14 wp14">
-  <w:docDefaults>
-    <w:rPrDefault>
-      <w:rPr>
-        <w:rFonts w:asciiTheme="minorHAnsi" w:eastAsiaTheme="minorHAnsi" w:hAnsiTheme="minorHAnsi" w:cstheme="minorBidi"/>
-        <w:sz w:val="22"/>
-        <w:szCs w:val="22"/>
-        <w:lang w:val="en-US" w:eastAsia="en-US" w:bidi="ar-SA"/>
-      </w:rPr>
-    </w:rPrDefault>
-    <w:pPrDefault>
-      <w:pPr>
-        <w:spacing w:after="200" w:line="276" w:lineRule="auto"/>
-      </w:pPr>
-    </w:pPrDefault>
-  </w:docDefaults>
-  <w:latentStyles w:defLockedState="0" w:defUIPriority="99" w:defSemiHidden="1" w:defUnhideWhenUsed="1" w:defQFormat="0" w:count="267">
-    <w:lsdException w:name="Normal" w:semiHidden="0" w:uiPriority="0" w:unhideWhenUsed="0" w:qFormat="1"/>
-    <w:lsdException w:name="heading 1" w:semiHidden="0" w:uiPriority="9" w:unhideWhenUsed="0" w:qFormat="1"/>
-    <w:lsdException w:name="heading 2" w:uiPriority="9" w:qFormat="1"/>
-    <w:lsdException w:name="heading 3" w:uiPriority="9" w:qFormat="1"/>
-    <w:lsdException w:name="heading 4" w:uiPriority="9" w:qFormat="1"/>
-    <w:lsdException w:name="heading 5" w:uiPriority="9" w:qFormat="1"/>
-    <w:lsdException w:name="heading 6" w:uiPriority="9" w:qFormat="1"/>
-    <w:lsdException w:name="heading 7" w:uiPriority="9" w:qFormat="1"/>
-    <w:lsdException w:name="heading 8" w:uiPriority="9" w:qFormat="1"/>
-    <w:lsdException w:name="heading 9" w:uiPriority="9" w:qFormat="1"/>
-    <w:lsdException w:name="toc 1" w:uiPriority="39"/>
-    <w:lsdException w:name="toc 2" w:uiPriority="39"/>
-    <w:lsdException w:name="toc 3" w:uiPriority="39"/>
-    <w:lsdException w:name="toc 4" w:uiPriority="39"/>
-    <w:lsdException w:name="toc 5" w:uiPriority="39"/>
-    <w:lsdException w:name="toc 6" w:uiPriority="39"/>
-    <w:lsdException w:name="toc 7" w:uiPriority="39"/>
-    <w:lsdException w:name="toc 8" w:uiPriority="39"/>
-    <w:lsdException w:name="toc 9" w:uiPriority="39"/>
-    <w:lsdException w:name="caption" w:uiPriority="35" w:qFormat="1"/>
-    <w:lsdException w:name="Title" w:semiHidden="0" w:uiPriority="10" w:unhideWhenUsed="0" w:qFormat="1"/>
-    <w:lsdException w:name="Default Paragraph Font" w:uiPriority="1"/>
-    <w:lsdException w:name="Body Text" w:qFormat="1"/>
-    <w:lsdException w:name="Subtitle" w:semiHidden="0" w:uiPriority="11" w:unhideWhenUsed="0" w:qFormat="1"/>
-    <w:lsdException w:name="Strong" w:semiHidden="0" w:uiPriority="22" w:unhideWhenUsed="0" w:qFormat="1"/>
-    <w:lsdException w:name="Emphasis" w:semiHidden="0" w:uiPriority="20" w:unhideWhenUsed="0" w:qFormat="1"/>
-    <w:lsdException w:name="Table Grid" w:semiHidden="0" w:uiPriority="59" w:unhideWhenUsed="0"/>
-    <w:lsdException w:name="Placeholder Text" w:unhideWhenUsed="0"/>
-    <w:lsdException w:name="No Spacing" w:semiHidden="0" w:uiPriority="1" w:unhideWhenUsed="0"/>
-    <w:lsdException w:name="Light Shading" w:semiHidden="0" w:uiPriority="60" w:unhideWhenUsed="0"/>
-    <w:lsdException w:name="Light List" w:semiHidden="0" w:uiPriority="61" w:unhideWhenUsed="0"/>
-    <w:lsdException w:name="Light Grid" w:semiHidden="0" w:uiPriority="62" w:unhideWhenUsed="0"/>
-    <w:lsdException w:name="Medium Shading 1" w:semiHidden="0" w:uiPriority="63" w:unhideWhenUsed="0"/>
-    <w:lsdException w:name="Medium Shading 2" w:semiHidden="0" w:uiPriority="64" w:unhideWhenUsed="0"/>
-    <w:lsdException w:name="Medium List 1" w:semiHidden="0" w:uiPriority="65" w:unhideWhenUsed="0"/>
-    <w:lsdException w:name="Medium List 2" w:semiHidden="0" w:uiPriority="66" w:unhideWhenUsed="0"/>
-    <w:lsdException w:name="Medium Grid 1" w:semiHidden="0" w:uiPriority="67" w:unhideWhenUsed="0"/>
-    <w:lsdException w:name="Medium Grid 2" w:semiHidden="0" w:uiPriority="68" w:unhideWhenUsed="0"/>
-    <w:lsdException w:name="Medium Grid 3" w:semiHidden="0" w:uiPriority="69" w:unhideWhenUsed="0"/>
-    <w:lsdException w:name="Dark List" w:semiHidden="0" w:uiPriority="70" w:unhideWhenUsed="0"/>
-    <w:lsdException w:name="Colorful Shading" w:semiHidden="0" w:uiPriority="71" w:unhideWhenUsed="0"/>
-    <w:lsdException w:name="Colorful List" w:semiHidden="0" w:uiPriority="72" w:unhideWhenUsed="0"/>
-    <w:lsdException w:name="Colorful Grid" w:semiHidden="0" w:uiPriority="73" w:unhideWhenUsed="0"/>
-    <w:lsdException w:name="Light Shading Accent 1" w:semiHidden="0" w:uiPriority="60" w:unhideWhenUsed="0"/>
-    <w:lsdException w:name="Light List Accent 1" w:semiHidden="0" w:uiPriority="61" w:unhideWhenUsed="0"/>
-    <w:lsdException w:name="Light Grid Accent 1" w:semiHidden="0" w:uiPriority="62" w:unhideWhenUsed="0"/>
-    <w:lsdException w:name="Medium Shading 1 Accent 1" w:semiHidden="0" w:uiPriority="63" w:unhideWhenUsed="0"/>
-    <w:lsdException w:name="Medium Shading 2 Accent 1" w:semiHidden="0" w:uiPriority="64" w:unhideWhenUsed="0"/>
-    <w:lsdException w:name="Medium List 1 Accent 1" w:semiHidden="0" w:uiPriority="65" w:unhideWhenUsed="0"/>
-    <w:lsdException w:name="Revision" w:unhideWhenUsed="0"/>
-    <w:lsdException w:name="List Paragraph" w:semiHidden="0" w:uiPriority="34" w:unhideWhenUsed="0" w:qFormat="1"/>
-    <w:lsdException w:name="Quote" w:semiHidden="0" w:uiPriority="29" w:unhideWhenUsed="0" w:qFormat="1"/>
-    <w:lsdException w:name="Intense Quote" w:semiHidden="0" w:uiPriority="30" w:unhideWhenUsed="0" w:qFormat="1"/>
-    <w:lsdException w:name="Medium List 2 Accent 1" w:semiHidden="0" w:uiPriority="66" w:unhideWhenUsed="0"/>
-    <w:lsdException w:name="Medium Grid 1 Accent 1" w:semiHidden="0" w:uiPriority="67" w:unhideWhenUsed="0"/>
-    <w:lsdException w:name="Medium Grid 2 Accent 1" w:semiHidden="0" w:uiPriority="68" w:unhideWhenUsed="0"/>
-    <w:lsdException w:name="Medium Grid 3 Accent 1" w:semiHidden="0" w:uiPriority="69" w:unhideWhenUsed="0"/>
-    <w:lsdException w:name="Dark List Accent 1" w:semiHidden="0" w:uiPriority="70" w:unhideWhenUsed="0"/>
-    <w:lsdException w:name="Colorful Shading Accent 1" w:semiHidden="0" w:uiPriority="71" w:unhideWhenUsed="0"/>
-    <w:lsdException w:name="Colorful List Accent 1" w:semiHidden="0" w:uiPriority="72" w:unhideWhenUsed="0"/>
-    <w:lsdException w:name="Colorful Grid Accent 1" w:semiHidden="0" w:uiPriority="73" w:unhideWhenUsed="0"/>
-    <w:lsdException w:name="Light Shading Accent 2" w:semiHidden="0" w:uiPriority="60" w:unhideWhenUsed="0"/>
-    <w:lsdException w:name="Light List Accent 2" w:semiHidden="0" w:uiPriority="61" w:unhideWhenUsed="0"/>
-    <w:lsdException w:name="Light Grid Accent 2" w:semiHidden="0" w:uiPriority="62" w:unhideWhenUsed="0"/>
-    <w:lsdException w:name="Medium Shading 1 Accent 2" w:semiHidden="0" w:uiPriority="63" w:unhideWhenUsed="0"/>
-    <w:lsdException w:name="Medium Shading 2 Accent 2" w:semiHidden="0" w:uiPriority="64" w:unhideWhenUsed="0"/>
-    <w:lsdException w:name="Medium List 1 Accent 2" w:semiHidden="0" w:uiPriority="65" w:unhideWhenUsed="0"/>
-    <w:lsdException w:name="Medium List 2 Accent 2" w:semiHidden="0" w:uiPriority="66" w:unhideWhenUsed="0"/>
-    <w:lsdException w:name="Medium Grid 1 Accent 2" w:semiHidden="0" w:uiPriority="67" w:unhideWhenUsed="0"/>
-    <w:lsdException w:name="Medium Grid 2 Accent 2" w:semiHidden="0" w:uiPriority="68" w:unhideWhenUsed="0"/>
-    <w:lsdException w:name="Medium Grid 3 Accent 2" w:semiHidden="0" w:uiPriority="69" w:unhideWhenUsed="0"/>
-    <w:lsdException w:name="Dark List Accent 2" w:semiHidden="0" w:uiPriority="70" w:unhideWhenUsed="0"/>
-    <w:lsdException w:name="Colorful Shading Accent 2" w:semiHidden="0" w:uiPriority="71" w:unhideWhenUsed="0"/>
-    <w:lsdException w:name="Colorful List Accent 2" w:semiHidden="0" w:uiPriority="72" w:unhideWhenUsed="0"/>
-    <w:lsdException w:name="Colorful Grid Accent 2" w:semiHidden="0" w:uiPriority="73" w:unhideWhenUsed="0"/>
-    <w:lsdException w:name="Light Shading Accent 3" w:semiHidden="0" w:uiPriority="60" w:unhideWhenUsed="0"/>
-    <w:lsdException w:name="Light List Accent 3" w:semiHidden="0" w:uiPriority="61" w:unhideWhenUsed="0"/>
-    <w:lsdException w:name="Light Grid Accent 3" w:semiHidden="0" w:uiPriority="62" w:unhideWhenUsed="0"/>
-    <w:lsdException w:name="Medium Shading 1 Accent 3" w:semiHidden="0" w:uiPriority="63" w:unhideWhenUsed="0"/>
-    <w:lsdException w:name="Medium Shading 2 Accent 3" w:semiHidden="0" w:uiPriority="64" w:unhideWhenUsed="0"/>
-    <w:lsdException w:name="Medium List 1 Accent 3" w:semiHidden="0" w:uiPriority="65" w:unhideWhenUsed="0"/>
-    <w:lsdException w:name="Medium List 2 Accent 3" w:semiHidden="0" w:uiPriority="66" w:unhideWhenUsed="0"/>
-    <w:lsdException w:name="Medium Grid 1 Accent 3" w:semiHidden="0" w:uiPriority="67" w:unhideWhenUsed="0"/>
-    <w:lsdException w:name="Medium Grid 2 Accent 3" w:semiHidden="0" w:uiPriority="68" w:unhideWhenUsed="0"/>
-    <w:lsdException w:name="Medium Grid 3 Accent 3" w:semiHidden="0" w:uiPriority="69" w:unhideWhenUsed="0"/>
-    <w:lsdException w:name="Dark List Accent 3" w:semiHidden="0" w:uiPriority="70" w:unhideWhenUsed="0"/>
-    <w:lsdException w:name="Colorful Shading Accent 3" w:semiHidden="0" w:uiPriority="71" w:unhideWhenUsed="0"/>
-    <w:lsdException w:name="Colorful List Accent 3" w:semiHidden="0" w:uiPriority="72" w:unhideWhenUsed="0"/>
-    <w:lsdException w:name="Colorful Grid Accent 3" w:semiHidden="0" w:uiPriority="73" w:unhideWhenUsed="0"/>
-    <w:lsdException w:name="Light Shading Accent 4" w:semiHidden="0" w:uiPriority="60" w:unhideWhenUsed="0"/>
-    <w:lsdException w:name="Light List Accent 4" w:semiHidden="0" w:uiPriority="61" w:unhideWhenUsed="0"/>
-    <w:lsdException w:name="Light Grid Accent 4" w:semiHidden="0" w:uiPriority="62" w:unhideWhenUsed="0"/>
-    <w:lsdException w:name="Medium Shading 1 Accent 4" w:semiHidden="0" w:uiPriority="63" w:unhideWhenUsed="0"/>
-    <w:lsdException w:name="Medium Shading 2 Accent 4" w:semiHidden="0" w:uiPriority="64" w:unhideWhenUsed="0"/>
-    <w:lsdException w:name="Medium List 1 Accent 4" w:semiHidden="0" w:uiPriority="65" w:unhideWhenUsed="0"/>
-    <w:lsdException w:name="Medium List 2 Accent 4" w:semiHidden="0" w:uiPriority="66" w:unhideWhenUsed="0"/>
-    <w:lsdException w:name="Medium Grid 1 Accent 4" w:semiHidden="0" w:uiPriority="67" w:unhideWhenUsed="0"/>
-    <w:lsdException w:name="Medium Grid 2 Accent 4" w:semiHidden="0" w:uiPriority="68" w:unhideWhenUsed="0"/>
-    <w:lsdException w:name="Medium Grid 3 Accent 4" w:semiHidden="0" w:uiPriority="69" w:unhideWhenUsed="0"/>
-    <w:lsdException w:name="Dark List Accent 4" w:semiHidden="0" w:uiPriority="70" w:unhideWhenUsed="0"/>
-    <w:lsdException w:name="Colorful Shading Accent 4" w:semiHidden="0" w:uiPriority="71" w:unhideWhenUsed="0"/>
-    <w:lsdException w:name="Colorful List Accent 4" w:semiHidden="0" w:uiPriority="72" w:unhideWhenUsed="0"/>
-    <w:lsdException w:name="Colorful Grid Accent 4" w:semiHidden="0" w:uiPriority="73" w:unhideWhenUsed="0"/>
-    <w:lsdException w:name="Light Shading Accent 5" w:semiHidden="0" w:uiPriority="60" w:unhideWhenUsed="0"/>
-    <w:lsdException w:name="Light List Accent 5" w:semiHidden="0" w:uiPriority="61" w:unhideWhenUsed="0"/>
-    <w:lsdException w:name="Light Grid Accent 5" w:semiHidden="0" w:uiPriority="62" w:unhideWhenUsed="0"/>
-    <w:lsdException w:name="Medium Shading 1 Accent 5" w:semiHidden="0" w:uiPriority="63" w:unhideWhenUsed="0"/>
-    <w:lsdException w:name="Medium Shading 2 Accent 5" w:semiHidden="0" w:uiPriority="64" w:unhideWhenUsed="0"/>
-    <w:lsdException w:name="Medium List 1 Accent 5" w:semiHidden="0" w:uiPriority="65" w:unhideWhenUsed="0"/>
-    <w:lsdException w:name="Medium List 2 Accent 5" w:semiHidden="0" w:uiPriority="66" w:unhideWhenUsed="0"/>
-    <w:lsdException w:name="Medium Grid 1 Accent 5" w:semiHidden="0" w:uiPriority="67" w:unhideWhenUsed="0"/>
-    <w:lsdException w:name="Medium Grid 2 Accent 5" w:semiHidden="0" w:uiPriority="68" w:unhideWhenUsed="0"/>
-    <w:lsdException w:name="Medium Grid 3 Accent 5" w:semiHidden="0" w:uiPriority="69" w:unhideWhenUsed="0"/>
-    <w:lsdException w:name="Dark List Accent 5" w:semiHidden="0" w:uiPriority="70" w:unhideWhenUsed="0"/>
-    <w:lsdException w:name="Colorful Shading Accent 5" w:semiHidden="0" w:uiPriority="71" w:unhideWhenUsed="0"/>
-    <w:lsdException w:name="Colorful List Accent 5" w:semiHidden="0" w:uiPriority="72" w:unhideWhenUsed="0"/>
-    <w:lsdException w:name="Colorful Grid Accent 5" w:semiHidden="0" w:uiPriority="73" w:unhideWhenUsed="0"/>
-    <w:lsdException w:name="Light Shading Accent 6" w:semiHidden="0" w:uiPriority="60" w:unhideWhenUsed="0"/>
-    <w:lsdException w:name="Light List Accent 6" w:semiHidden="0" w:uiPriority="61" w:unhideWhenUsed="0"/>
-    <w:lsdException w:name="Light Grid Accent 6" w:semiHidden="0" w:uiPriority="62" w:unhideWhenUsed="0"/>
-    <w:lsdException w:name="Medium Shading 1 Accent 6" w:semiHidden="0" w:uiPriority="63" w:unhideWhenUsed="0"/>
-    <w:lsdException w:name="Medium Shading 2 Accent 6" w:semiHidden="0" w:uiPriority="64" w:unhideWhenUsed="0"/>
-    <w:lsdException w:name="Medium List 1 Accent 6" w:semiHidden="0" w:uiPriority="65" w:unhideWhenUsed="0"/>
-    <w:lsdException w:name="Medium List 2 Accent 6" w:semiHidden="0" w:uiPriority="66" w:unhideWhenUsed="0"/>
-    <w:lsdException w:name="Medium Grid 1 Accent 6" w:semiHidden="0" w:uiPriority="67" w:unhideWhenUsed="0"/>
-    <w:lsdException w:name="Medium Grid 2 Accent 6" w:semiHidden="0" w:uiPriority="68" w:unhideWhenUsed="0"/>
-    <w:lsdException w:name="Medium Grid 3 Accent 6" w:semiHidden="0" w:uiPriority="69" w:unhideWhenUsed="0"/>
-    <w:lsdException w:name="Dark List Accent 6" w:semiHidden="0" w:uiPriority="70" w:unhideWhenUsed="0"/>
-    <w:lsdException w:name="Colorful Shading Accent 6" w:semiHidden="0" w:uiPriority="71" w:unhideWhenUsed="0"/>
-    <w:lsdException w:name="Colorful List Accent 6" w:semiHidden="0" w:uiPriority="72" w:unhideWhenUsed="0"/>
-    <w:lsdException w:name="Colorful Grid Accent 6" w:semiHidden="0" w:uiPriority="73" w:unhideWhenUsed="0"/>
-    <w:lsdException w:name="Subtle Emphasis" w:semiHidden="0" w:uiPriority="19" w:unhideWhenUsed="0" w:qFormat="1"/>
-    <w:lsdException w:name="Intense Emphasis" w:semiHidden="0" w:uiPriority="21" w:unhideWhenUsed="0" w:qFormat="1"/>
-    <w:lsdException w:name="Subtle Reference" w:semiHidden="0" w:uiPriority="31" w:unhideWhenUsed="0" w:qFormat="1"/>
-    <w:lsdException w:name="Intense Reference" w:semiHidden="0" w:uiPriority="32" w:unhideWhenUsed="0" w:qFormat="1"/>
-    <w:lsdException w:name="Book Title" w:semiHidden="0" w:uiPriority="33" w:unhideWhenUsed="0" w:qFormat="1"/>
-    <w:lsdException w:name="Bibliography" w:uiPriority="37"/>
-    <w:lsdException w:name="TOC Heading" w:uiPriority="39" w:qFormat="1"/>
+  <w:latentStyles w:defLockedState="0" w:defUIPriority="99" w:defSemiHidden="0" w:defUnhideWhenUsed="0" w:defQFormat="0" w:count="376">
+    <w:lsdException w:name="Normal" w:uiPriority="0" w:qFormat="1"/>
+    <w:lsdException w:name="heading 1" w:uiPriority="9" w:qFormat="1"/>
+    <w:lsdException w:name="heading 2" w:semiHidden="1" w:uiPriority="9" w:unhideWhenUsed="1" w:qFormat="1"/>
+    <w:lsdException w:name="heading 3" w:semiHidden="1" w:uiPriority="9" w:unhideWhenUsed="1" w:qFormat="1"/>
+    <w:lsdException w:name="heading 4" w:semiHidden="1" w:uiPriority="9" w:unhideWhenUsed="1" w:qFormat="1"/>
+    <w:lsdException w:name="heading 5" w:semiHidden="1" w:uiPriority="9" w:unhideWhenUsed="1" w:qFormat="1"/>
+    <w:lsdException w:name="heading 6" w:semiHidden="1" w:uiPriority="9" w:unhideWhenUsed="1" w:qFormat="1"/>
+    <w:lsdException w:name="heading 7" w:semiHidden="1" w:uiPriority="9" w:unhideWhenUsed="1" w:qFormat="1"/>
+    <w:lsdException w:name="heading 8" w:semiHidden="1" w:uiPriority="9" w:unhideWhenUsed="1" w:qFormat="1"/>
+    <w:lsdException w:name="heading 9" w:semiHidden="1" w:uiPriority="9" w:unhideWhenUsed="1" w:qFormat="1"/>
+    <w:lsdException w:name="index 1" w:semiHidden="1" w:unhideWhenUsed="1"/>
+    <w:lsdException w:name="index 2" w:semiHidden="1" w:unhideWhenUsed="1"/>
+    <w:lsdException w:name="index 3" w:semiHidden="1" w:unhideWhenUsed="1"/>
+    <w:lsdException w:name="index 4" w:semiHidden="1" w:unhideWhenUsed="1"/>
+    <w:lsdException w:name="index 5" w:semiHidden="1" w:unhideWhenUsed="1"/>
+    <w:lsdException w:name="index 6" w:semiHidden="1" w:unhideWhenUsed="1"/>
+    <w:lsdException w:name="index 7" w:semiHidden="1" w:unhideWhenUsed="1"/>
+    <w:lsdException w:name="index 8" w:semiHidden="1" w:unhideWhenUsed="1"/>
+    <w:lsdException w:name="index 9" w:semiHidden="1" w:unhideWhenUsed="1"/>
+    <w:lsdException w:name="toc 1" w:semiHidden="1" w:uiPriority="39" w:unhideWhenUsed="1"/>
+    <w:lsdException w:name="toc 2" w:semiHidden="1" w:uiPriority="39" w:unhideWhenUsed="1"/>
+    <w:lsdException w:name="toc 3" w:semiHidden="1" w:uiPriority="39" w:unhideWhenUsed="1"/>
+    <w:lsdException w:name="toc 4" w:semiHidden="1" w:uiPriority="39" w:unhideWhenUsed="1"/>
+    <w:lsdException w:name="toc 5" w:semiHidden="1" w:uiPriority="39" w:unhideWhenUsed="1"/>
+    <w:lsdException w:name="toc 6" w:semiHidden="1" w:uiPriority="39" w:unhideWhenUsed="1"/>
+    <w:lsdException w:name="toc 7" w:semiHidden="1" w:uiPriority="39" w:unhideWhenUsed="1"/>
+    <w:lsdException w:name="toc 8" w:semiHidden="1" w:uiPriority="39" w:unhideWhenUsed="1"/>
+    <w:lsdException w:name="toc 9" w:semiHidden="1" w:uiPriority="39" w:unhideWhenUsed="1"/>
+    <w:lsdException w:name="Normal Indent" w:semiHidden="1" w:unhideWhenUsed="1"/>
+    <w:lsdException w:name="footnote text" w:semiHidden="1" w:unhideWhenUsed="1"/>
+    <w:lsdException w:name="annotation text" w:semiHidden="1" w:unhideWhenUsed="1"/>
+    <w:lsdException w:name="header" w:semiHidden="1" w:unhideWhenUsed="1"/>
+    <w:lsdException w:name="footer" w:semiHidden="1" w:unhideWhenUsed="1"/>
+    <w:lsdException w:name="index heading" w:semiHidden="1" w:unhideWhenUsed="1"/>
+    <w:lsdException w:name="caption" w:semiHidden="1" w:uiPriority="35" w:unhideWhenUsed="1" w:qFormat="1"/>
+    <w:lsdException w:name="table of figures" w:semiHidden="1" w:unhideWhenUsed="1"/>
+    <w:lsdException w:name="envelope address" w:semiHidden="1" w:unhideWhenUsed="1"/>
+    <w:lsdException w:name="envelope return" w:semiHidden="1" w:unhideWhenUsed="1"/>
+    <w:lsdException w:name="footnote reference" w:semiHidden="1" w:unhideWhenUsed="1"/>
+    <w:lsdException w:name="annotation reference" w:semiHidden="1" w:unhideWhenUsed="1"/>
+    <w:lsdException w:name="line number" w:semiHidden="1" w:unhideWhenUsed="1"/>
+    <w:lsdException w:name="page number" w:semiHidden="1" w:unhideWhenUsed="1"/>
+    <w:lsdException w:name="endnote reference" w:semiHidden="1" w:unhideWhenUsed="1"/>
+    <w:lsdException w:name="endnote text" w:semiHidden="1" w:unhideWhenUsed="1"/>
+    <w:lsdException w:name="table of authorities" w:semiHidden="1" w:unhideWhenUsed="1"/>
+    <w:lsdException w:name="macro" w:semiHidden="1" w:unhideWhenUsed="1"/>
+    <w:lsdException w:name="toa heading" w:semiHidden="1" w:unhideWhenUsed="1"/>
+    <w:lsdException w:name="List" w:semiHidden="1" w:unhideWhenUsed="1"/>
+    <w:lsdException w:name="List Bullet" w:semiHidden="1" w:unhideWhenUsed="1"/>
+    <w:lsdException w:name="List Number" w:semiHidden="1" w:unhideWhenUsed="1"/>
+    <w:lsdException w:name="List 2" w:semiHidden="1" w:unhideWhenUsed="1"/>
+    <w:lsdException w:name="List 3" w:semiHidden="1" w:unhideWhenUsed="1"/>
+    <w:lsdException w:name="List 4" w:semiHidden="1" w:unhideWhenUsed="1"/>
+    <w:lsdException w:name="List 5" w:semiHidden="1" w:unhideWhenUsed="1"/>
+    <w:lsdException w:name="List Bullet 2" w:semiHidden="1" w:unhideWhenUsed="1"/>
+    <w:lsdException w:name="List Bullet 3" w:semiHidden="1" w:unhideWhenUsed="1"/>
+    <w:lsdException w:name="List Bullet 4" w:semiHidden="1" w:unhideWhenUsed="1"/>
+    <w:lsdException w:name="List Bullet 5" w:semiHidden="1" w:unhideWhenUsed="1"/>
+    <w:lsdException w:name="List Number 2" w:semiHidden="1" w:unhideWhenUsed="1"/>
+    <w:lsdException w:name="List Number 3" w:semiHidden="1" w:unhideWhenUsed="1"/>
+    <w:lsdException w:name="List Number 4" w:semiHidden="1" w:unhideWhenUsed="1"/>
+    <w:lsdException w:name="List Number 5" w:semiHidden="1" w:unhideWhenUsed="1"/>
+    <w:lsdException w:name="Title" w:uiPriority="10" w:qFormat="1"/>
+    <w:lsdException w:name="Closing" w:semiHidden="1" w:unhideWhenUsed="1"/>
+    <w:lsdException w:name="Signature" w:semiHidden="1" w:unhideWhenUsed="1"/>
+    <w:lsdException w:name="Default Paragraph Font" w:semiHidden="1" w:uiPriority="1" w:unhideWhenUsed="1"/>
+    <w:lsdException w:name="Body Text" w:semiHidden="1" w:unhideWhenUsed="1" w:qFormat="1"/>
+    <w:lsdException w:name="Body Text Indent" w:semiHidden="1" w:unhideWhenUsed="1"/>
+    <w:lsdException w:name="List Continue" w:semiHidden="1" w:unhideWhenUsed="1"/>
+    <w:lsdException w:name="List Continue 2" w:semiHidden="1" w:unhideWhenUsed="1"/>
+    <w:lsdException w:name="List Continue 3" w:semiHidden="1" w:unhideWhenUsed="1"/>
+    <w:lsdException w:name="List Continue 4" w:semiHidden="1" w:unhideWhenUsed="1"/>
+    <w:lsdException w:name="List Continue 5" w:semiHidden="1" w:unhideWhenUsed="1"/>
+    <w:lsdException w:name="Message Header" w:semiHidden="1" w:unhideWhenUsed="1"/>
+    <w:lsdException w:name="Subtitle" w:uiPriority="11" w:qFormat="1"/>
+    <w:lsdException w:name="Salutation" w:semiHidden="1" w:unhideWhenUsed="1"/>
+    <w:lsdException w:name="Date" w:semiHidden="1" w:unhideWhenUsed="1"/>
+    <w:lsdException w:name="Body Text First Indent" w:semiHidden="1" w:unhideWhenUsed="1"/>
+    <w:lsdException w:name="Body Text First Indent 2" w:semiHidden="1" w:unhideWhenUsed="1"/>
+    <w:lsdException w:name="Note Heading" w:semiHidden="1" w:unhideWhenUsed="1"/>
+    <w:lsdException w:name="Body Text 2" w:semiHidden="1" w:unhideWhenUsed="1"/>
+    <w:lsdException w:name="Body Text 3" w:semiHidden="1" w:unhideWhenUsed="1"/>
+    <w:lsdException w:name="Body Text Indent 2" w:semiHidden="1" w:unhideWhenUsed="1"/>
+    <w:lsdException w:name="Body Text Indent 3" w:semiHidden="1" w:unhideWhenUsed="1"/>
+    <w:lsdException w:name="Block Text" w:semiHidden="1" w:unhideWhenUsed="1"/>
+    <w:lsdException w:name="Hyperlink" w:semiHidden="1" w:unhideWhenUsed="1"/>
+    <w:lsdException w:name="FollowedHyperlink" w:semiHidden="1" w:unhideWhenUsed="1"/>
+    <w:lsdException w:name="Strong" w:uiPriority="22" w:qFormat="1"/>
+    <w:lsdException w:name="Emphasis" w:uiPriority="20" w:qFormat="1"/>
+    <w:lsdException w:name="Document Map" w:semiHidden="1" w:unhideWhenUsed="1"/>
+    <w:lsdException w:name="Plain Text" w:semiHidden="1" w:unhideWhenUsed="1"/>
+    <w:lsdException w:name="E-mail Signature" w:semiHidden="1" w:unhideWhenUsed="1"/>
+    <w:lsdException w:name="HTML Top of Form" w:semiHidden="1" w:unhideWhenUsed="1"/>
+    <w:lsdException w:name="HTML Bottom of Form" w:semiHidden="1" w:unhideWhenUsed="1"/>
+    <w:lsdException w:name="Normal (Web)" w:semiHidden="1" w:unhideWhenUsed="1"/>
+    <w:lsdException w:name="HTML Acronym" w:semiHidden="1" w:unhideWhenUsed="1"/>
+    <w:lsdException w:name="HTML Address" w:semiHidden="1" w:unhideWhenUsed="1"/>
+    <w:lsdException w:name="HTML Cite" w:semiHidden="1" w:unhideWhenUsed="1"/>
+    <w:lsdException w:name="HTML Code" w:semiHidden="1" w:unhideWhenUsed="1"/>
+    <w:lsdException w:name="HTML Definition" w:semiHidden="1" w:unhideWhenUsed="1"/>
+    <w:lsdException w:name="HTML Keyboard" w:semiHidden="1" w:unhideWhenUsed="1"/>
+    <w:lsdException w:name="HTML Preformatted" w:semiHidden="1" w:unhideWhenUsed="1"/>
+    <w:lsdException w:name="HTML Sample" w:semiHidden="1" w:unhideWhenUsed="1"/>
+    <w:lsdException w:name="HTML Typewriter" w:semiHidden="1" w:unhideWhenUsed="1"/>
+    <w:lsdException w:name="HTML Variable" w:semiHidden="1" w:unhideWhenUsed="1"/>
+    <w:lsdException w:name="Normal Table" w:semiHidden="1" w:unhideWhenUsed="1"/>
+    <w:lsdException w:name="annotation subject" w:semiHidden="1" w:unhideWhenUsed="1"/>
+    <w:lsdException w:name="No List" w:semiHidden="1" w:unhideWhenUsed="1"/>
+    <w:lsdException w:name="Outline List 1" w:semiHidden="1" w:unhideWhenUsed="1"/>
+    <w:lsdException w:name="Outline List 2" w:semiHidden="1" w:unhideWhenUsed="1"/>
+    <w:lsdException w:name="Outline List 3" w:semiHidden="1" w:unhideWhenUsed="1"/>
+    <w:lsdException w:name="Table Simple 1" w:semiHidden="1" w:unhideWhenUsed="1"/>
+    <w:lsdException w:name="Table Simple 2" w:semiHidden="1" w:unhideWhenUsed="1"/>
+    <w:lsdException w:name="Table Simple 3" w:semiHidden="1" w:unhideWhenUsed="1"/>
+    <w:lsdException w:name="Table Classic 1" w:semiHidden="1" w:unhideWhenUsed="1"/>
+    <w:lsdException w:name="Table Classic 2" w:semiHidden="1" w:unhideWhenUsed="1"/>
+    <w:lsdException w:name="Table Classic 3" w:semiHidden="1" w:unhideWhenUsed="1"/>
+    <w:lsdException w:name="Table Classic 4" w:semiHidden="1" w:unhideWhenUsed="1"/>
+    <w:lsdException w:name="Table Colorful 1" w:semiHidden="1" w:unhideWhenUsed="1"/>
+    <w:lsdException w:name="Table Colorful 2" w:semiHidden="1" w:unhideWhenUsed="1"/>
+    <w:lsdException w:name="Table Colorful 3" w:semiHidden="1" w:unhideWhenUsed="1"/>
+    <w:lsdException w:name="Table Columns 1" w:semiHidden="1" w:unhideWhenUsed="1"/>
+    <w:lsdException w:name="Table Columns 2" w:semiHidden="1" w:unhideWhenUsed="1"/>
+    <w:lsdException w:name="Table Columns 3" w:semiHidden="1" w:unhideWhenUsed="1"/>
+    <w:lsdException w:name="Table Columns 4" w:semiHidden="1" w:unhideWhenUsed="1"/>
+    <w:lsdException w:name="Table Columns 5" w:semiHidden="1" w:unhideWhenUsed="1"/>
+    <w:lsdException w:name="Table Grid 1" w:semiHidden="1" w:unhideWhenUsed="1"/>
+    <w:lsdException w:name="Table Grid 2" w:semiHidden="1" w:unhideWhenUsed="1"/>
+    <w:lsdException w:name="Table Grid 3" w:semiHidden="1" w:unhideWhenUsed="1"/>
+    <w:lsdException w:name="Table Grid 4" w:semiHidden="1" w:unhideWhenUsed="1"/>
+    <w:lsdException w:name="Table Grid 5" w:semiHidden="1" w:unhideWhenUsed="1"/>
+    <w:lsdException w:name="Table Grid 6" w:semiHidden="1" w:unhideWhenUsed="1"/>
+    <w:lsdException w:name="Table Grid 7" w:semiHidden="1" w:unhideWhenUsed="1"/>
+    <w:lsdException w:name="Table Grid 8" w:semiHidden="1" w:unhideWhenUsed="1"/>
+    <w:lsdException w:name="Table List 1" w:semiHidden="1" w:unhideWhenUsed="1"/>
+    <w:lsdException w:name="Table List 2" w:semiHidden="1" w:unhideWhenUsed="1"/>
+    <w:lsdException w:name="Table List 3" w:semiHidden="1" w:unhideWhenUsed="1"/>
+    <w:lsdException w:name="Table List 4" w:semiHidden="1" w:unhideWhenUsed="1"/>
+    <w:lsdException w:name="Table List 5" w:semiHidden="1" w:unhideWhenUsed="1"/>
+    <w:lsdException w:name="Table List 6" w:semiHidden="1" w:unhideWhenUsed="1"/>
+    <w:lsdException w:name="Table List 7" w:semiHidden="1" w:unhideWhenUsed="1"/>
+    <w:lsdException w:name="Table List 8" w:semiHidden="1" w:unhideWhenUsed="1"/>
+    <w:lsdException w:name="Table 3D effects 1" w:semiHidden="1" w:unhideWhenUsed="1"/>
+    <w:lsdException w:name="Table 3D effects 2" w:semiHidden="1" w:unhideWhenUsed="1"/>
+    <w:lsdException w:name="Table 3D effects 3" w:semiHidden="1" w:unhideWhenUsed="1"/>
+    <w:lsdException w:name="Table Contemporary" w:semiHidden="1" w:unhideWhenUsed="1"/>
+    <w:lsdException w:name="Table Elegant" w:semiHidden="1" w:unhideWhenUsed="1"/>
+    <w:lsdException w:name="Table Professional" w:semiHidden="1" w:unhideWhenUsed="1"/>
+    <w:lsdException w:name="Table Subtle 1" w:semiHidden="1" w:unhideWhenUsed="1"/>
+    <w:lsdException w:name="Table Subtle 2" w:semiHidden="1" w:unhideWhenUsed="1"/>
+    <w:lsdException w:name="Table Web 1" w:semiHidden="1" w:unhideWhenUsed="1"/>
+    <w:lsdException w:name="Table Web 2" w:semiHidden="1" w:unhideWhenUsed="1"/>
+    <w:lsdException w:name="Table Web 3" w:semiHidden="1" w:unhideWhenUsed="1"/>
+    <w:lsdException w:name="Balloon Text" w:semiHidden="1" w:unhideWhenUsed="1"/>
+    <w:lsdException w:name="Table Grid" w:semiHidden="1" w:uiPriority="59" w:unhideWhenUsed="1"/>
+    <w:lsdException w:name="Table Theme" w:semiHidden="1" w:unhideWhenUsed="1"/>
+    <w:lsdException w:name="Placeholder Text" w:semiHidden="1"/>
+    <w:lsdException w:name="No Spacing" w:uiPriority="1"/>
+    <w:lsdException w:name="Light Shading" w:uiPriority="60"/>
+    <w:lsdException w:name="Light List" w:uiPriority="61"/>
+    <w:lsdException w:name="Light Grid" w:uiPriority="62"/>
+    <w:lsdException w:name="Medium Shading 1" w:uiPriority="63"/>
+    <w:lsdException w:name="Medium Shading 2" w:uiPriority="64"/>
+    <w:lsdException w:name="Medium List 1" w:uiPriority="65"/>
+    <w:lsdException w:name="Medium List 2" w:uiPriority="66"/>
+    <w:lsdException w:name="Medium Grid 1" w:uiPriority="67"/>
+    <w:lsdException w:name="Medium Grid 2" w:uiPriority="68"/>
+    <w:lsdException w:name="Medium Grid 3" w:uiPriority="69"/>
+    <w:lsdException w:name="Dark List" w:uiPriority="70"/>
+    <w:lsdException w:name="Colorful Shading" w:uiPriority="71"/>
+    <w:lsdException w:name="Colorful List" w:uiPriority="72"/>
+    <w:lsdException w:name="Colorful Grid" w:uiPriority="73"/>
+    <w:lsdException w:name="Light Shading Accent 1" w:uiPriority="60"/>
+    <w:lsdException w:name="Light List Accent 1" w:uiPriority="61"/>
+    <w:lsdException w:name="Light Grid Accent 1" w:uiPriority="62"/>
+    <w:lsdException w:name="Medium Shading 1 Accent 1" w:uiPriority="63"/>
+    <w:lsdException w:name="Medium Shading 2 Accent 1" w:uiPriority="64"/>
+    <w:lsdException w:name="Medium List 1 Accent 1" w:uiPriority="65"/>
+    <w:lsdException w:name="Revision" w:semiHidden="1"/>
+    <w:lsdException w:name="List Paragraph" w:uiPriority="34" w:qFormat="1"/>
+    <w:lsdException w:name="Quote" w:uiPriority="29" w:qFormat="1"/>
+    <w:lsdException w:name="Intense Quote" w:uiPriority="30" w:qFormat="1"/>
+    <w:lsdException w:name="Medium List 2 Accent 1" w:uiPriority="66"/>
+    <w:lsdException w:name="Medium Grid 1 Accent 1" w:uiPriority="67"/>
+    <w:lsdException w:name="Medium Grid 2 Accent 1" w:uiPriority="68"/>
+    <w:lsdException w:name="Medium Grid 3 Accent 1" w:uiPriority="69"/>
+    <w:lsdException w:name="Dark List Accent 1" w:uiPriority="70"/>
+    <w:lsdException w:name="Colorful Shading Accent 1" w:uiPriority="71"/>
+    <w:lsdException w:name="Colorful List Accent 1" w:uiPriority="72"/>
+    <w:lsdException w:name="Colorful Grid Accent 1" w:uiPriority="73"/>
+    <w:lsdException w:name="Light Shading Accent 2" w:uiPriority="60"/>
+    <w:lsdException w:name="Light List Accent 2" w:uiPriority="61"/>
+    <w:lsdException w:name="Light Grid Accent 2" w:uiPriority="62"/>
+    <w:lsdException w:name="Medium Shading 1 Accent 2" w:uiPriority="63"/>
+    <w:lsdException w:name="Medium Shading 2 Accent 2" w:uiPriority="64"/>
+    <w:lsdException w:name="Medium List 1 Accent 2" w:uiPriority="65"/>
+    <w:lsdException w:name="Medium List 2 Accent 2" w:uiPriority="66"/>
+    <w:lsdException w:name="Medium Grid 1 Accent 2" w:uiPriority="67"/>
+    <w:lsdException w:name="Medium Grid 2 Accent 2" w:uiPriority="68"/>
+    <w:lsdException w:name="Medium Grid 3 Accent 2" w:uiPriority="69"/>
+    <w:lsdException w:name="Dark List Accent 2" w:uiPriority="70"/>
+    <w:lsdException w:name="Colorful Shading Accent 2" w:uiPriority="71"/>
+    <w:lsdException w:name="Colorful List Accent 2" w:uiPriority="72"/>
+    <w:lsdException w:name="Colorful Grid Accent 2" w:uiPriority="73"/>
+    <w:lsdException w:name="Light Shading Accent 3" w:uiPriority="60"/>
+    <w:lsdException w:name="Light List Accent 3" w:uiPriority="61"/>
+    <w:lsdException w:name="Light Grid Accent 3" w:uiPriority="62"/>
+    <w:lsdException w:name="Medium Shading 1 Accent 3" w:uiPriority="63"/>
+    <w:lsdException w:name="Medium Shading 2 Accent 3" w:uiPriority="64"/>
+    <w:lsdException w:name="Medium List 1 Accent 3" w:uiPriority="65"/>
+    <w:lsdException w:name="Medium List 2 Accent 3" w:uiPriority="66"/>
+    <w:lsdException w:name="Medium Grid 1 Accent 3" w:uiPriority="67"/>
+    <w:lsdException w:name="Medium Grid 2 Accent 3" w:uiPriority="68"/>
+    <w:lsdException w:name="Medium Grid 3 Accent 3" w:uiPriority="69"/>
+    <w:lsdException w:name="Dark List Accent 3" w:uiPriority="70"/>
+    <w:lsdException w:name="Colorful Shading Accent 3" w:uiPriority="71"/>
+    <w:lsdException w:name="Colorful List Accent 3" w:uiPriority="72"/>
+    <w:lsdException w:name="Colorful Grid Accent 3" w:uiPriority="73"/>
+    <w:lsdException w:name="Light Shading Accent 4" w:uiPriority="60"/>
+    <w:lsdException w:name="Light List Accent 4" w:uiPriority="61"/>
+    <w:lsdException w:name="Light Grid Accent 4" w:uiPriority="62"/>
+    <w:lsdException w:name="Medium Shading 1 Accent 4" w:uiPriority="63"/>
+    <w:lsdException w:name="Medium Shading 2 Accent 4" w:uiPriority="64"/>
+    <w:lsdException w:name="Medium List 1 Accent 4" w:uiPriority="65"/>
+    <w:lsdException w:name="Medium List 2 Accent 4" w:uiPriority="66"/>
+    <w:lsdException w:name="Medium Grid 1 Accent 4" w:uiPriority="67"/>
+    <w:lsdException w:name="Medium Grid 2 Accent 4" w:uiPriority="68"/>
+    <w:lsdException w:name="Medium Grid 3 Accent 4" w:uiPriority="69"/>
+    <w:lsdException w:name="Dark List Accent 4" w:uiPriority="70"/>
+    <w:lsdException w:name="Colorful Shading Accent 4" w:uiPriority="71"/>
+    <w:lsdException w:name="Colorful List Accent 4" w:uiPriority="72"/>
+    <w:lsdException w:name="Colorful Grid Accent 4" w:uiPriority="73"/>
+    <w:lsdException w:name="Light Shading Accent 5" w:uiPriority="60"/>
+    <w:lsdException w:name="Light List Accent 5" w:uiPriority="61"/>
+    <w:lsdException w:name="Light Grid Accent 5" w:uiPriority="62"/>
+    <w:lsdException w:name="Medium Shading 1 Accent 5" w:uiPriority="63"/>
+    <w:lsdException w:name="Medium Shading 2 Accent 5" w:uiPriority="64"/>
+    <w:lsdException w:name="Medium List 1 Accent 5" w:uiPriority="65"/>
+    <w:lsdException w:name="Medium List 2 Accent 5" w:uiPriority="66"/>
+    <w:lsdException w:name="Medium Grid 1 Accent 5" w:uiPriority="67"/>
+    <w:lsdException w:name="Medium Grid 2 Accent 5" w:uiPriority="68"/>
+    <w:lsdException w:name="Medium Grid 3 Accent 5" w:uiPriority="69"/>
+    <w:lsdException w:name="Dark List Accent 5" w:uiPriority="70"/>
+    <w:lsdException w:name="Colorful Shading Accent 5" w:uiPriority="71"/>
+    <w:lsdException w:name="Colorful List Accent 5" w:uiPriority="72"/>
+    <w:lsdException w:name="Colorful Grid Accent 5" w:uiPriority="73"/>
+    <w:lsdException w:name="Light Shading Accent 6" w:uiPriority="60"/>
+    <w:lsdException w:name="Light List Accent 6" w:uiPriority="61"/>
+    <w:lsdException w:name="Light Grid Accent 6" w:uiPriority="62"/>
+    <w:lsdException w:name="Medium Shading 1 Accent 6" w:uiPriority="63"/>
+    <w:lsdException w:name="Medium Shading 2 Accent 6" w:uiPriority="64"/>
+    <w:lsdException w:name="Medium List 1 Accent 6" w:uiPriority="65"/>
+    <w:lsdException w:name="Medium List 2 Accent 6" w:uiPriority="66"/>
+    <w:lsdException w:name="Medium Grid 1 Accent 6" w:uiPriority="67"/>
+    <w:lsdException w:name="Medium Grid 2 Accent 6" w:uiPriority="68"/>
+    <w:lsdException w:name="Medium Grid 3 Accent 6" w:uiPriority="69"/>
+    <w:lsdException w:name="Dark List Accent 6" w:uiPriority="70"/>
+    <w:lsdException w:name="Colorful Shading Accent 6" w:uiPriority="71"/>
+    <w:lsdException w:name="Colorful List Accent 6" w:uiPriority="72"/>
+    <w:lsdException w:name="Colorful Grid Accent 6" w:uiPriority="73"/>
+    <w:lsdException w:name="Subtle Emphasis" w:uiPriority="19" w:qFormat="1"/>
+    <w:lsdException w:name="Intense Emphasis" w:uiPriority="21" w:qFormat="1"/>
+    <w:lsdException w:name="Subtle Reference" w:uiPriority="31" w:qFormat="1"/>
+    <w:lsdException w:name="Intense Reference" w:uiPriority="32" w:qFormat="1"/>
+    <w:lsdException w:name="Book Title" w:uiPriority="33" w:qFormat="1"/>
+    <w:lsdException w:name="Bibliography" w:semiHidden="1" w:uiPriority="37" w:unhideWhenUsed="1"/>
+    <w:lsdException w:name="TOC Heading" w:semiHidden="1" w:uiPriority="39" w:unhideWhenUsed="1" w:qFormat="1"/>
+    <w:lsdException w:name="Plain Table 1" w:uiPriority="41"/>
+    <w:lsdException w:name="Plain Table 2" w:uiPriority="42"/>
+    <w:lsdException w:name="Plain Table 3" w:uiPriority="43"/>
+    <w:lsdException w:name="Plain Table 4" w:uiPriority="44"/>
+    <w:lsdException w:name="Plain Table 5" w:uiPriority="45"/>
+    <w:lsdException w:name="Grid Table Light" w:uiPriority="40"/>
+    <w:lsdException w:name="Grid Table 1 Light" w:uiPriority="46"/>
+    <w:lsdException w:name="Grid Table 2" w:uiPriority="47"/>
+    <w:lsdException w:name="Grid Table 3" w:uiPriority="48"/>
+    <w:lsdException w:name="Grid Table 4" w:uiPriority="49"/>
+    <w:lsdException w:name="Grid Table 5 Dark" w:uiPriority="50"/>
+    <w:lsdException w:name="Grid Table 6 Colorful" w:uiPriority="51"/>
+    <w:lsdException w:name="Grid Table 7 Colorful" w:uiPriority="52"/>
+    <w:lsdException w:name="Grid Table 1 Light Accent 1" w:uiPriority="46"/>
+    <w:lsdException w:name="Grid Table 2 Accent 1" w:uiPriority="47"/>
+    <w:lsdException w:name="Grid Table 3 Accent 1" w:uiPriority="48"/>
+    <w:lsdException w:name="Grid Table 4 Accent 1" w:uiPriority="49"/>
+    <w:lsdException w:name="Grid Table 5 Dark Accent 1" w:uiPriority="50"/>
+    <w:lsdException w:name="Grid Table 6 Colorful Accent 1" w:uiPriority="51"/>
+    <w:lsdException w:name="Grid Table 7 Colorful Accent 1" w:uiPriority="52"/>
+    <w:lsdException w:name="Grid Table 1 Light Accent 2" w:uiPriority="46"/>
+    <w:lsdException w:name="Grid Table 2 Accent 2" w:uiPriority="47"/>
+    <w:lsdException w:name="Grid Table 3 Accent 2" w:uiPriority="48"/>
+    <w:lsdException w:name="Grid Table 4 Accent 2" w:uiPriority="49"/>
+    <w:lsdException w:name="Grid Table 5 Dark Accent 2" w:uiPriority="50"/>
+    <w:lsdException w:name="Grid Table 6 Colorful Accent 2" w:uiPriority="51"/>
+    <w:lsdException w:name="Grid Table 7 Colorful Accent 2" w:uiPriority="52"/>
+    <w:lsdException w:name="Grid Table 1 Light Accent 3" w:uiPriority="46"/>
+    <w:lsdException w:name="Grid Table 2 Accent 3" w:uiPriority="47"/>
+    <w:lsdException w:name="Grid Table 3 Accent 3" w:uiPriority="48"/>
+    <w:lsdException w:name="Grid Table 4 Accent 3" w:uiPriority="49"/>
+    <w:lsdException w:name="Grid Table 5 Dark Accent 3" w:uiPriority="50"/>
+    <w:lsdException w:name="Grid Table 6 Colorful Accent 3" w:uiPriority="51"/>
+    <w:lsdException w:name="Grid Table 7 Colorful Accent 3" w:uiPriority="52"/>
+    <w:lsdException w:name="Grid Table 1 Light Accent 4" w:uiPriority="46"/>
+    <w:lsdException w:name="Grid Table 2 Accent 4" w:uiPriority="47"/>
+    <w:lsdException w:name="Grid Table 3 Accent 4" w:uiPriority="48"/>
+    <w:lsdException w:name="Grid Table 4 Accent 4" w:uiPriority="49"/>
+    <w:lsdException w:name="Grid Table 5 Dark Accent 4" w:uiPriority="50"/>
+    <w:lsdException w:name="Grid Table 6 Colorful Accent 4" w:uiPriority="51"/>
+    <w:lsdException w:name="Grid Table 7 Colorful Accent 4" w:uiPriority="52"/>
+    <w:lsdException w:name="Grid Table 1 Light Accent 5" w:uiPriority="46"/>
+    <w:lsdException w:name="Grid Table 2 Accent 5" w:uiPriority="47"/>
+    <w:lsdException w:name="Grid Table 3 Accent 5" w:uiPriority="48"/>
+    <w:lsdException w:name="Grid Table 4 Accent 5" w:uiPriority="49"/>
+    <w:lsdException w:name="Grid Table 5 Dark Accent 5" w:uiPriority="50"/>
+    <w:lsdException w:name="Grid Table 6 Colorful Accent 5" w:uiPriority="51"/>
+    <w:lsdException w:name="Grid Table 7 Colorful Accent 5" w:uiPriority="52"/>
+    <w:lsdException w:name="Grid Table 1 Light Accent 6" w:uiPriority="46"/>
+    <w:lsdException w:name="Grid Table 2 Accent 6" w:uiPriority="47"/>
+    <w:lsdException w:name="Grid Table 3 Accent 6" w:uiPriority="48"/>
+    <w:lsdException w:name="Grid Table 4 Accent 6" w:uiPriority="49"/>
+    <w:lsdException w:name="Grid Table 5 Dark Accent 6" w:uiPriority="50"/>
+    <w:lsdException w:name="Grid Table 6 Colorful Accent 6" w:uiPriority="51"/>
+    <w:lsdException w:name="Grid Table 7 Colorful Accent 6" w:uiPriority="52"/>
+    <w:lsdException w:name="List Table 1 Light" w:uiPriority="46"/>
+    <w:lsdException w:name="List Table 2" w:uiPriority="47"/>
+    <w:lsdException w:name="List Table 3" w:uiPriority="48"/>
+    <w:lsdException w:name="List Table 4" w:uiPriority="49"/>
+    <w:lsdException w:name="List Table 5 Dark" w:uiPriority="50"/>
+    <w:lsdException w:name="List Table 6 Colorful" w:uiPriority="51"/>
+    <w:lsdException w:name="List Table 7 Colorful" w:uiPriority="52"/>
+    <w:lsdException w:name="List Table 1 Light Accent 1" w:uiPriority="46"/>
+    <w:lsdException w:name="List Table 2 Accent 1" w:uiPriority="47"/>
+    <w:lsdException w:name="List Table 3 Accent 1" w:uiPriority="48"/>
+    <w:lsdException w:name="List Table 4 Accent 1" w:uiPriority="49"/>
+    <w:lsdException w:name="List Table 5 Dark Accent 1" w:uiPriority="50"/>
+    <w:lsdException w:name="List Table 6 Colorful Accent 1" w:uiPriority="51"/>
+    <w:lsdException w:name="List Table 7 Colorful Accent 1" w:uiPriority="52"/>
+    <w:lsdException w:name="List Table 1 Light Accent 2" w:uiPriority="46"/>
+    <w:lsdException w:name="List Table 2 Accent 2" w:uiPriority="47"/>
+    <w:lsdException w:name="List Table 3 Accent 2" w:uiPriority="48"/>
+    <w:lsdException w:name="List Table 4 Accent 2" w:uiPriority="49"/>
+    <w:lsdException w:name="List Table 5 Dark Accent 2" w:uiPriority="50"/>
+    <w:lsdException w:name="List Table 6 Colorful Accent 2" w:uiPriority="51"/>
+    <w:lsdException w:name="List Table 7 Colorful Accent 2" w:uiPriority="52"/>
+    <w:lsdException w:name="List Table 1 Light Accent 3" w:uiPriority="46"/>
+    <w:lsdException w:name="List Table 2 Accent 3" w:uiPriority="47"/>
+    <w:lsdException w:name="List Table 3 Accent 3" w:uiPriority="48"/>
+    <w:lsdException w:name="List Table 4 Accent 3" w:uiPriority="49"/>
+    <w:lsdException w:name="List Table 5 Dark Accent 3" w:uiPriority="50"/>
+    <w:lsdException w:name="List Table 6 Colorful Accent 3" w:uiPriority="51"/>
+    <w:lsdException w:name="List Table 7 Colorful Accent 3" w:uiPriority="52"/>
+    <w:lsdException w:name="List Table 1 Light Accent 4" w:uiPriority="46"/>
+    <w:lsdException w:name="List Table 2 Accent 4" w:uiPriority="47"/>
+    <w:lsdException w:name="List Table 3 Accent 4" w:uiPriority="48"/>
+    <w:lsdException w:name="List Table 4 Accent 4" w:uiPriority="49"/>
+    <w:lsdException w:name="List Table 5 Dark Accent 4" w:uiPriority="50"/>
+    <w:lsdException w:name="List Table 6 Colorful Accent 4" w:uiPriority="51"/>
+    <w:lsdException w:name="List Table 7 Colorful Accent 4" w:uiPriority="52"/>
+    <w:lsdException w:name="List Table 1 Light Accent 5" w:uiPriority="46"/>
+    <w:lsdException w:name="List Table 2 Accent 5" w:uiPriority="47"/>
+    <w:lsdException w:name="List Table 3 Accent 5" w:uiPriority="48"/>
+    <w:lsdException w:name="List Table 4 Accent 5" w:uiPriority="49"/>
+    <w:lsdException w:name="List Table 5 Dark Accent 5" w:uiPriority="50"/>
+    <w:lsdException w:name="List Table 6 Colorful Accent 5" w:uiPriority="51"/>
+    <w:lsdException w:name="List Table 7 Colorful Accent 5" w:uiPriority="52"/>
+    <w:lsdException w:name="List Table 1 Light Accent 6" w:uiPriority="46"/>
+    <w:lsdException w:name="List Table 2 Accent 6" w:uiPriority="47"/>
+    <w:lsdException w:name="List Table 3 Accent 6" w:uiPriority="48"/>
+    <w:lsdException w:name="List Table 4 Accent 6" w:uiPriority="49"/>
+    <w:lsdException w:name="List Table 5 Dark Accent 6" w:uiPriority="50"/>
+    <w:lsdException w:name="List Table 6 Colorful Accent 6" w:uiPriority="51"/>
+    <w:lsdException w:name="List Table 7 Colorful Accent 6" w:uiPriority="52"/>
+    <w:lsdException w:name="Mention" w:semiHidden="1" w:unhideWhenUsed="1"/>
+    <w:lsdException w:name="Smart Hyperlink" w:semiHidden="1" w:unhideWhenUsed="1"/>
+    <w:lsdException w:name="Hashtag" w:semiHidden="1" w:unhideWhenUsed="1"/>
+    <w:lsdException w:name="Unresolved Mention" w:semiHidden="1" w:unhideWhenUsed="1"/>
+    <w:lsdException w:name="Smart Link" w:semiHidden="1" w:unhideWhenUsed="1"/>
   </w:latentStyles>
   <w:style w:type="paragraph" w:default="1" w:styleId="Normal">
     <w:name w:val="Normal"/>
@@ -10560,7 +10236,7 @@
 </file>
 
 <file path=customXml/itemProps1.xml><?xml version="1.0" encoding="utf-8"?>
-<ds:datastoreItem xmlns:ds="http://schemas.openxmlformats.org/officeDocument/2006/customXml" ds:itemID="{05CF5B93-11A9-4044-A18B-27477B10F81A}">
+<ds:datastoreItem xmlns:ds="http://schemas.openxmlformats.org/officeDocument/2006/customXml" ds:itemID="{4FA2A342-D9D6-4AD5-A498-DBFAF892F7DF}">
   <ds:schemaRefs>
     <ds:schemaRef ds:uri="http://schemas.openxmlformats.org/officeDocument/2006/bibliography"/>
   </ds:schemaRefs>

</xml_diff>